<commit_message>
Lagt till resultType i response på alla kontrakt. Uppdatering av schema, TKB samt test-suite.
</commit_message>
<xml_diff>
--- a/ServiceInteractions/riv/clinicalprocess/healthcond/description/trunk/docs/AB_clinicalprocess_healthcond_description_2.1_snapshot.docx
+++ b/ServiceInteractions/riv/clinicalprocess/healthcond/description/trunk/docs/AB_clinicalprocess_healthcond_description_2.1_snapshot.docx
@@ -1,6 +1,6 @@
 
 <file path=word/document.xml><?xml version="1.0" encoding="utf-8"?>
-<w:document xmlns:wpc="http://schemas.microsoft.com/office/word/2010/wordprocessingCanvas" xmlns:mc="http://schemas.openxmlformats.org/markup-compatibility/2006" xmlns:o="urn:schemas-microsoft-com:office:office" xmlns:r="http://schemas.openxmlformats.org/officeDocument/2006/relationships" xmlns:m="http://schemas.openxmlformats.org/officeDocument/2006/math" xmlns:v="urn:schemas-microsoft-com:vml" xmlns:wp14="http://schemas.microsoft.com/office/word/2010/wordprocessingDrawing" xmlns:wp="http://schemas.openxmlformats.org/drawingml/2006/wordprocessingDrawing" xmlns:w10="urn:schemas-microsoft-com:office:word" xmlns:w="http://schemas.openxmlformats.org/wordprocessingml/2006/main" xmlns:w14="http://schemas.microsoft.com/office/word/2010/wordml" xmlns:wpg="http://schemas.microsoft.com/office/word/2010/wordprocessingGroup" xmlns:wpi="http://schemas.microsoft.com/office/word/2010/wordprocessingInk" xmlns:wne="http://schemas.microsoft.com/office/word/2006/wordml" xmlns:wps="http://schemas.microsoft.com/office/word/2010/wordprocessingShape" mc:Ignorable="w14 wp14">
+<w:document xmlns:wpc="http://schemas.microsoft.com/office/word/2010/wordprocessingCanvas" xmlns:mo="http://schemas.microsoft.com/office/mac/office/2008/main" xmlns:mc="http://schemas.openxmlformats.org/markup-compatibility/2006" xmlns:mv="urn:schemas-microsoft-com:mac:vml" xmlns:o="urn:schemas-microsoft-com:office:office" xmlns:r="http://schemas.openxmlformats.org/officeDocument/2006/relationships" xmlns:m="http://schemas.openxmlformats.org/officeDocument/2006/math" xmlns:v="urn:schemas-microsoft-com:vml" xmlns:wp14="http://schemas.microsoft.com/office/word/2010/wordprocessingDrawing" xmlns:wp="http://schemas.openxmlformats.org/drawingml/2006/wordprocessingDrawing" xmlns:w10="urn:schemas-microsoft-com:office:word" xmlns:w="http://schemas.openxmlformats.org/wordprocessingml/2006/main" xmlns:w14="http://schemas.microsoft.com/office/word/2010/wordml" xmlns:wpg="http://schemas.microsoft.com/office/word/2010/wordprocessingGroup" xmlns:wpi="http://schemas.microsoft.com/office/word/2010/wordprocessingInk" xmlns:wne="http://schemas.microsoft.com/office/word/2006/wordml" xmlns:wps="http://schemas.microsoft.com/office/word/2010/wordprocessingShape" mc:Ignorable="w14 wp14">
   <w:body>
     <w:p/>
     <w:p/>
@@ -38,23 +38,13 @@
           <w:szCs w:val="56"/>
         </w:rPr>
       </w:pPr>
-      <w:proofErr w:type="spellStart"/>
       <w:r>
         <w:rPr>
           <w:rFonts w:ascii="Arial" w:hAnsi="Arial" w:cs="Arial"/>
           <w:sz w:val="56"/>
           <w:szCs w:val="56"/>
         </w:rPr>
-        <w:t>arkitekturella</w:t>
-      </w:r>
-      <w:proofErr w:type="spellEnd"/>
-      <w:r>
-        <w:rPr>
-          <w:rFonts w:ascii="Arial" w:hAnsi="Arial" w:cs="Arial"/>
-          <w:sz w:val="56"/>
-          <w:szCs w:val="56"/>
-        </w:rPr>
-        <w:t xml:space="preserve"> beslut</w:t>
+        <w:t>arkitekturella beslut</w:t>
       </w:r>
     </w:p>
     <w:p>
@@ -119,7 +109,6 @@
         </w:rPr>
         <w:t>2.1</w:t>
       </w:r>
-      <w:proofErr w:type="gramStart"/>
       <w:r>
         <w:rPr>
           <w:color w:val="92D050"/>
@@ -134,11 +123,8 @@
           <w:sz w:val="36"/>
           <w:szCs w:val="36"/>
         </w:rPr>
-        <w:t>RC2</w:t>
+        <w:t>RC3</w:t>
       </w:r>
-      <w:bookmarkStart w:id="1" w:name="_GoBack"/>
-      <w:bookmarkEnd w:id="1"/>
-      <w:proofErr w:type="gramEnd"/>
     </w:p>
     <w:p>
       <w:pPr>
@@ -228,8 +214,10 @@
           <w:sz w:val="36"/>
           <w:szCs w:val="36"/>
         </w:rPr>
-        <w:t>3</w:t>
+        <w:t>7</w:t>
       </w:r>
+      <w:bookmarkStart w:id="1" w:name="_GoBack"/>
+      <w:bookmarkEnd w:id="1"/>
     </w:p>
     <w:p>
       <w:pPr>
@@ -302,7 +290,7 @@
     <w:p/>
     <w:p>
       <w:pPr>
-        <w:pStyle w:val="Innehll1"/>
+        <w:pStyle w:val="TOC1"/>
         <w:tabs>
           <w:tab w:val="left" w:pos="440"/>
         </w:tabs>
@@ -325,7 +313,7 @@
       <w:hyperlink w:anchor="_Toc379918165" w:history="1">
         <w:r>
           <w:rPr>
-            <w:rStyle w:val="Hyperlnk"/>
+            <w:rStyle w:val="Hyperlink"/>
           </w:rPr>
           <w:t>1.</w:t>
         </w:r>
@@ -340,7 +328,7 @@
         </w:r>
         <w:r>
           <w:rPr>
-            <w:rStyle w:val="Hyperlnk"/>
+            <w:rStyle w:val="Hyperlink"/>
           </w:rPr>
           <w:t>Inledning</w:t>
         </w:r>
@@ -389,7 +377,7 @@
     </w:p>
     <w:p>
       <w:pPr>
-        <w:pStyle w:val="Innehll2"/>
+        <w:pStyle w:val="TOC2"/>
         <w:tabs>
           <w:tab w:val="left" w:pos="880"/>
           <w:tab w:val="right" w:leader="dot" w:pos="8664"/>
@@ -404,7 +392,7 @@
       <w:hyperlink w:anchor="_Toc379918166" w:history="1">
         <w:r>
           <w:rPr>
-            <w:rStyle w:val="Hyperlnk"/>
+            <w:rStyle w:val="Hyperlink"/>
             <w:noProof/>
           </w:rPr>
           <w:t>1.1.</w:t>
@@ -420,7 +408,7 @@
         </w:r>
         <w:r>
           <w:rPr>
-            <w:rStyle w:val="Hyperlnk"/>
+            <w:rStyle w:val="Hyperlink"/>
             <w:noProof/>
           </w:rPr>
           <w:t>Syfte</w:t>
@@ -477,7 +465,7 @@
     </w:p>
     <w:p>
       <w:pPr>
-        <w:pStyle w:val="Innehll2"/>
+        <w:pStyle w:val="TOC2"/>
         <w:tabs>
           <w:tab w:val="left" w:pos="880"/>
           <w:tab w:val="right" w:leader="dot" w:pos="8664"/>
@@ -492,7 +480,7 @@
       <w:hyperlink w:anchor="_Toc379918167" w:history="1">
         <w:r>
           <w:rPr>
-            <w:rStyle w:val="Hyperlnk"/>
+            <w:rStyle w:val="Hyperlink"/>
             <w:noProof/>
           </w:rPr>
           <w:t>1.2.</w:t>
@@ -508,7 +496,7 @@
         </w:r>
         <w:r>
           <w:rPr>
-            <w:rStyle w:val="Hyperlnk"/>
+            <w:rStyle w:val="Hyperlink"/>
             <w:noProof/>
           </w:rPr>
           <w:t>Begrepp</w:t>
@@ -565,7 +553,7 @@
     </w:p>
     <w:p>
       <w:pPr>
-        <w:pStyle w:val="Innehll1"/>
+        <w:pStyle w:val="TOC1"/>
         <w:tabs>
           <w:tab w:val="left" w:pos="660"/>
         </w:tabs>
@@ -579,7 +567,7 @@
       <w:hyperlink w:anchor="_Toc379918168" w:history="1">
         <w:r>
           <w:rPr>
-            <w:rStyle w:val="Hyperlnk"/>
+            <w:rStyle w:val="Hyperlink"/>
           </w:rPr>
           <w:t>2.</w:t>
         </w:r>
@@ -594,7 +582,7 @@
         </w:r>
         <w:r>
           <w:rPr>
-            <w:rStyle w:val="Hyperlnk"/>
+            <w:rStyle w:val="Hyperlink"/>
           </w:rPr>
           <w:t>Arkitekturella beslut</w:t>
         </w:r>
@@ -643,7 +631,7 @@
     </w:p>
     <w:p>
       <w:pPr>
-        <w:pStyle w:val="Innehll2"/>
+        <w:pStyle w:val="TOC2"/>
         <w:tabs>
           <w:tab w:val="left" w:pos="880"/>
           <w:tab w:val="right" w:leader="dot" w:pos="8664"/>
@@ -658,7 +646,7 @@
       <w:hyperlink w:anchor="_Toc379918169" w:history="1">
         <w:r>
           <w:rPr>
-            <w:rStyle w:val="Hyperlnk"/>
+            <w:rStyle w:val="Hyperlink"/>
             <w:noProof/>
           </w:rPr>
           <w:t>2.1.</w:t>
@@ -674,14 +662,14 @@
         </w:r>
         <w:r>
           <w:rPr>
-            <w:rStyle w:val="Hyperlnk"/>
+            <w:rStyle w:val="Hyperlink"/>
             <w:noProof/>
           </w:rPr>
           <w:t xml:space="preserve">AB: </w:t>
         </w:r>
         <w:r>
           <w:rPr>
-            <w:rStyle w:val="Hyperlnk"/>
+            <w:rStyle w:val="Hyperlink"/>
             <w:noProof/>
             <w:highlight w:val="yellow"/>
           </w:rPr>
@@ -876,47 +864,13 @@
                 <w:sz w:val="20"/>
               </w:rPr>
             </w:pPr>
-            <w:proofErr w:type="spellStart"/>
             <w:r>
               <w:rPr>
                 <w:b/>
                 <w:sz w:val="20"/>
               </w:rPr>
-              <w:t>Ändringar</w:t>
+              <w:t>Ändringar gjorda av</w:t>
             </w:r>
-            <w:proofErr w:type="spellEnd"/>
-            <w:r>
-              <w:rPr>
-                <w:b/>
-                <w:sz w:val="20"/>
-              </w:rPr>
-              <w:t xml:space="preserve"> </w:t>
-            </w:r>
-            <w:proofErr w:type="spellStart"/>
-            <w:r>
-              <w:rPr>
-                <w:b/>
-                <w:sz w:val="20"/>
-              </w:rPr>
-              <w:t>gjorda</w:t>
-            </w:r>
-            <w:proofErr w:type="spellEnd"/>
-            <w:r>
-              <w:rPr>
-                <w:b/>
-                <w:sz w:val="20"/>
-              </w:rPr>
-              <w:t xml:space="preserve"> </w:t>
-            </w:r>
-            <w:proofErr w:type="spellStart"/>
-            <w:r>
-              <w:rPr>
-                <w:b/>
-                <w:sz w:val="20"/>
-              </w:rPr>
-              <w:t>av</w:t>
-            </w:r>
-            <w:proofErr w:type="spellEnd"/>
           </w:p>
         </w:tc>
         <w:tc>
@@ -933,31 +887,13 @@
                 <w:sz w:val="20"/>
               </w:rPr>
             </w:pPr>
-            <w:proofErr w:type="spellStart"/>
             <w:r>
               <w:rPr>
                 <w:b/>
                 <w:sz w:val="20"/>
               </w:rPr>
-              <w:t>Granskad</w:t>
+              <w:t>Granskad av</w:t>
             </w:r>
-            <w:proofErr w:type="spellEnd"/>
-            <w:r>
-              <w:rPr>
-                <w:b/>
-                <w:sz w:val="20"/>
-              </w:rPr>
-              <w:t xml:space="preserve"> </w:t>
-            </w:r>
-            <w:proofErr w:type="spellStart"/>
-            <w:r>
-              <w:rPr>
-                <w:b/>
-                <w:sz w:val="20"/>
-              </w:rPr>
-              <w:t>av</w:t>
-            </w:r>
-            <w:proofErr w:type="spellEnd"/>
           </w:p>
         </w:tc>
       </w:tr>
@@ -1045,13 +981,8 @@
             <w:r>
               <w:t xml:space="preserve">, </w:t>
             </w:r>
-            <w:proofErr w:type="spellStart"/>
             <w:r>
-              <w:t>Cynergia</w:t>
-            </w:r>
-            <w:proofErr w:type="spellEnd"/>
-            <w:r>
-              <w:t xml:space="preserve"> AB</w:t>
+              <w:t>Cynergia AB</w:t>
             </w:r>
           </w:p>
         </w:tc>
@@ -1342,14 +1273,12 @@
                 <w:lang w:val="sv-SE"/>
               </w:rPr>
             </w:pPr>
-            <w:proofErr w:type="gramStart"/>
             <w:r>
               <w:rPr>
                 <w:lang w:val="sv-SE"/>
               </w:rPr>
               <w:t>---</w:t>
             </w:r>
-            <w:proofErr w:type="gramEnd"/>
           </w:p>
         </w:tc>
         <w:tc>
@@ -1384,7 +1313,7 @@
     <w:p>
       <w:pPr>
         <w:rPr>
-          <w:rStyle w:val="BrdtextChar"/>
+          <w:rStyle w:val="BodyTextChar"/>
           <w:rFonts w:eastAsia="Calibri"/>
           <w:szCs w:val="20"/>
         </w:rPr>
@@ -1406,7 +1335,7 @@
     </w:p>
     <w:p>
       <w:pPr>
-        <w:pStyle w:val="Rubrik1"/>
+        <w:pStyle w:val="Heading1"/>
         <w:ind w:left="720"/>
       </w:pPr>
       <w:bookmarkStart w:id="3" w:name="_Toc379918165"/>
@@ -1419,28 +1348,12 @@
     </w:p>
     <w:p>
       <w:r>
-        <w:t xml:space="preserve">Detta dokument beskriver de viktiga </w:t>
-      </w:r>
-      <w:proofErr w:type="spellStart"/>
-      <w:r>
-        <w:t>arkitekturella</w:t>
-      </w:r>
-      <w:proofErr w:type="spellEnd"/>
-      <w:r>
-        <w:t xml:space="preserve"> beslut (AB) som fattats under projektet. Ett </w:t>
-      </w:r>
-      <w:proofErr w:type="spellStart"/>
-      <w:r>
-        <w:t>arkitekturellt</w:t>
-      </w:r>
-      <w:proofErr w:type="spellEnd"/>
-      <w:r>
-        <w:t xml:space="preserve"> beslut kan innefatta alla aspekter av arkitekturen såsom systemstruktur, funktionalitet, standarduppfyllnad samt operationella aspekter.</w:t>
+        <w:t>Detta dokument beskriver de viktiga arkitekturella beslut (AB) som fattats under projektet. Ett arkitekturellt beslut kan innefatta alla aspekter av arkitekturen såsom systemstruktur, funktionalitet, standarduppfyllnad samt operationella aspekter.</w:t>
       </w:r>
     </w:p>
     <w:p>
       <w:pPr>
-        <w:pStyle w:val="Brdtext"/>
+        <w:pStyle w:val="BodyText"/>
         <w:rPr>
           <w:lang w:val="sv-SE"/>
         </w:rPr>
@@ -1461,7 +1374,7 @@
     </w:p>
     <w:p>
       <w:pPr>
-        <w:pStyle w:val="Rubrik2"/>
+        <w:pStyle w:val="Heading2"/>
       </w:pPr>
       <w:bookmarkStart w:id="4" w:name="_Toc264866304"/>
       <w:bookmarkStart w:id="5" w:name="_Toc185913452"/>
@@ -1475,7 +1388,7 @@
     </w:p>
     <w:p>
       <w:pPr>
-        <w:pStyle w:val="Brdtext"/>
+        <w:pStyle w:val="BodyText"/>
         <w:rPr>
           <w:lang w:val="sv-SE"/>
         </w:rPr>
@@ -1489,7 +1402,7 @@
     </w:p>
     <w:p>
       <w:pPr>
-        <w:pStyle w:val="Brdtext"/>
+        <w:pStyle w:val="BodyText"/>
         <w:keepLines/>
         <w:widowControl w:val="0"/>
         <w:numPr>
@@ -1506,26 +1419,12 @@
         <w:rPr>
           <w:lang w:val="sv-SE"/>
         </w:rPr>
-        <w:t xml:space="preserve">Etablera en enda plats där alla viktiga </w:t>
-      </w:r>
-      <w:proofErr w:type="spellStart"/>
-      <w:r>
-        <w:rPr>
-          <w:lang w:val="sv-SE"/>
-        </w:rPr>
-        <w:t>arkitekturella</w:t>
-      </w:r>
-      <w:proofErr w:type="spellEnd"/>
-      <w:r>
-        <w:rPr>
-          <w:lang w:val="sv-SE"/>
-        </w:rPr>
-        <w:t xml:space="preserve"> beslut samlas</w:t>
+        <w:t>Etablera en enda plats där alla viktiga arkitekturella beslut samlas</w:t>
       </w:r>
     </w:p>
     <w:p>
       <w:pPr>
-        <w:pStyle w:val="Brdtext"/>
+        <w:pStyle w:val="BodyText"/>
         <w:keepLines/>
         <w:widowControl w:val="0"/>
         <w:numPr>
@@ -1547,7 +1446,7 @@
     </w:p>
     <w:p>
       <w:pPr>
-        <w:pStyle w:val="Brdtext"/>
+        <w:pStyle w:val="BodyText"/>
         <w:keepLines/>
         <w:widowControl w:val="0"/>
         <w:numPr>
@@ -1569,7 +1468,7 @@
     </w:p>
     <w:p>
       <w:pPr>
-        <w:pStyle w:val="Brdtext"/>
+        <w:pStyle w:val="BodyText"/>
         <w:keepLines/>
         <w:widowControl w:val="0"/>
         <w:numPr>
@@ -1597,7 +1496,7 @@
     </w:p>
     <w:p>
       <w:pPr>
-        <w:pStyle w:val="Rubrik2"/>
+        <w:pStyle w:val="Heading2"/>
       </w:pPr>
       <w:bookmarkStart w:id="7" w:name="_Toc379918167"/>
       <w:r>
@@ -1607,7 +1506,7 @@
     </w:p>
     <w:p>
       <w:pPr>
-        <w:pStyle w:val="Brdtext"/>
+        <w:pStyle w:val="BodyText"/>
         <w:rPr>
           <w:lang w:val="sv-SE"/>
         </w:rPr>
@@ -1621,7 +1520,7 @@
     </w:p>
     <w:p>
       <w:pPr>
-        <w:pStyle w:val="Brdtext"/>
+        <w:pStyle w:val="BodyText"/>
         <w:rPr>
           <w:lang w:val="sv-SE"/>
         </w:rPr>
@@ -1657,7 +1556,7 @@
           </w:tcPr>
           <w:p>
             <w:pPr>
-              <w:pStyle w:val="Brdtext"/>
+              <w:pStyle w:val="BodyText"/>
               <w:snapToGrid w:val="0"/>
               <w:rPr>
                 <w:b/>
@@ -1679,7 +1578,7 @@
           </w:tcPr>
           <w:p>
             <w:pPr>
-              <w:pStyle w:val="Brdtext"/>
+              <w:pStyle w:val="BodyText"/>
               <w:snapToGrid w:val="0"/>
               <w:rPr>
                 <w:b/>
@@ -1703,7 +1602,7 @@
           </w:tcPr>
           <w:p>
             <w:pPr>
-              <w:pStyle w:val="Brdtext"/>
+              <w:pStyle w:val="BodyText"/>
               <w:snapToGrid w:val="0"/>
               <w:rPr>
                 <w:b/>
@@ -1732,7 +1631,7 @@
           </w:tcPr>
           <w:p>
             <w:pPr>
-              <w:pStyle w:val="Brdtext"/>
+              <w:pStyle w:val="BodyText"/>
               <w:snapToGrid w:val="0"/>
               <w:rPr>
                 <w:lang w:val="sv-SE"/>
@@ -1746,7 +1645,7 @@
           </w:tcPr>
           <w:p>
             <w:pPr>
-              <w:pStyle w:val="Brdtext"/>
+              <w:pStyle w:val="BodyText"/>
               <w:snapToGrid w:val="0"/>
               <w:rPr>
                 <w:b/>
@@ -1762,7 +1661,7 @@
           </w:tcPr>
           <w:p>
             <w:pPr>
-              <w:pStyle w:val="Brdtext"/>
+              <w:pStyle w:val="BodyText"/>
               <w:snapToGrid w:val="0"/>
               <w:rPr>
                 <w:lang w:val="sv-SE"/>
@@ -1781,7 +1680,7 @@
           </w:tcPr>
           <w:p>
             <w:pPr>
-              <w:pStyle w:val="Brdtext"/>
+              <w:pStyle w:val="BodyText"/>
               <w:snapToGrid w:val="0"/>
               <w:rPr>
                 <w:lang w:val="sv-SE"/>
@@ -1795,7 +1694,7 @@
           </w:tcPr>
           <w:p>
             <w:pPr>
-              <w:pStyle w:val="Brdtext"/>
+              <w:pStyle w:val="BodyText"/>
               <w:snapToGrid w:val="0"/>
               <w:rPr>
                 <w:b/>
@@ -1811,7 +1710,7 @@
           </w:tcPr>
           <w:p>
             <w:pPr>
-              <w:pStyle w:val="Brdtext"/>
+              <w:pStyle w:val="BodyText"/>
               <w:snapToGrid w:val="0"/>
               <w:rPr>
                 <w:b/>
@@ -1832,7 +1731,7 @@
           </w:tcPr>
           <w:p>
             <w:pPr>
-              <w:pStyle w:val="Brdtext"/>
+              <w:pStyle w:val="BodyText"/>
               <w:snapToGrid w:val="0"/>
               <w:rPr>
                 <w:lang w:val="sv-SE"/>
@@ -1846,7 +1745,7 @@
           </w:tcPr>
           <w:p>
             <w:pPr>
-              <w:pStyle w:val="Brdtext"/>
+              <w:pStyle w:val="BodyText"/>
               <w:snapToGrid w:val="0"/>
               <w:rPr>
                 <w:b/>
@@ -1862,7 +1761,7 @@
           </w:tcPr>
           <w:p>
             <w:pPr>
-              <w:pStyle w:val="Brdtext"/>
+              <w:pStyle w:val="BodyText"/>
               <w:snapToGrid w:val="0"/>
               <w:rPr>
                 <w:b/>
@@ -1883,7 +1782,7 @@
           </w:tcPr>
           <w:p>
             <w:pPr>
-              <w:pStyle w:val="Brdtext"/>
+              <w:pStyle w:val="BodyText"/>
               <w:snapToGrid w:val="0"/>
               <w:rPr>
                 <w:lang w:val="sv-SE"/>
@@ -1897,7 +1796,7 @@
           </w:tcPr>
           <w:p>
             <w:pPr>
-              <w:pStyle w:val="Brdtext"/>
+              <w:pStyle w:val="BodyText"/>
               <w:snapToGrid w:val="0"/>
               <w:rPr>
                 <w:b/>
@@ -1913,7 +1812,7 @@
           </w:tcPr>
           <w:p>
             <w:pPr>
-              <w:pStyle w:val="Brdtext"/>
+              <w:pStyle w:val="BodyText"/>
               <w:snapToGrid w:val="0"/>
               <w:rPr>
                 <w:b/>
@@ -1934,7 +1833,7 @@
           </w:tcPr>
           <w:p>
             <w:pPr>
-              <w:pStyle w:val="Brdtext"/>
+              <w:pStyle w:val="BodyText"/>
               <w:snapToGrid w:val="0"/>
               <w:rPr>
                 <w:lang w:val="sv-SE"/>
@@ -1948,7 +1847,7 @@
           </w:tcPr>
           <w:p>
             <w:pPr>
-              <w:pStyle w:val="Brdtext"/>
+              <w:pStyle w:val="BodyText"/>
               <w:snapToGrid w:val="0"/>
               <w:rPr>
                 <w:b/>
@@ -1964,7 +1863,7 @@
           </w:tcPr>
           <w:p>
             <w:pPr>
-              <w:pStyle w:val="Brdtext"/>
+              <w:pStyle w:val="BodyText"/>
               <w:snapToGrid w:val="0"/>
               <w:rPr>
                 <w:b/>
@@ -1978,7 +1877,7 @@
     </w:tbl>
     <w:p>
       <w:pPr>
-        <w:pStyle w:val="Brdtext"/>
+        <w:pStyle w:val="BodyText"/>
         <w:rPr>
           <w:lang w:val="sv-SE"/>
         </w:rPr>
@@ -1999,20 +1898,15 @@
     </w:p>
     <w:p>
       <w:pPr>
-        <w:pStyle w:val="Rubrik1"/>
+        <w:pStyle w:val="Heading1"/>
         <w:ind w:left="720"/>
       </w:pPr>
       <w:bookmarkStart w:id="8" w:name="_Toc264866307"/>
       <w:bookmarkStart w:id="9" w:name="_Toc185913455"/>
       <w:bookmarkStart w:id="10" w:name="_Toc379918168"/>
-      <w:proofErr w:type="spellStart"/>
       <w:r>
         <w:lastRenderedPageBreak/>
-        <w:t>Arkitekturella</w:t>
-      </w:r>
-      <w:proofErr w:type="spellEnd"/>
-      <w:r>
-        <w:t xml:space="preserve"> beslut</w:t>
+        <w:t>Arkitekturella beslut</w:t>
       </w:r>
       <w:bookmarkEnd w:id="8"/>
       <w:bookmarkEnd w:id="9"/>
@@ -2020,7 +1914,7 @@
     </w:p>
     <w:p>
       <w:pPr>
-        <w:pStyle w:val="Rubrik2"/>
+        <w:pStyle w:val="Heading2"/>
       </w:pPr>
       <w:bookmarkStart w:id="11" w:name="_Toc379918169"/>
       <w:bookmarkStart w:id="12" w:name="_Toc185913456"/>
@@ -2720,7 +2614,7 @@
           </w:p>
           <w:p>
             <w:pPr>
-              <w:pStyle w:val="Brdtext"/>
+              <w:pStyle w:val="BodyText"/>
               <w:rPr>
                 <w:rFonts w:ascii="Arial" w:hAnsi="Arial" w:cs="Arial"/>
                 <w:color w:val="4F81BD" w:themeColor="accent1"/>
@@ -2734,27 +2628,7 @@
                 <w:szCs w:val="20"/>
                 <w:lang w:val="sv-SE"/>
               </w:rPr>
-              <w:t xml:space="preserve">Beslutet ska tas i samråd med xxx (exempelvis förvaltning, tekniskt ansvarig för tjänsten, </w:t>
-            </w:r>
-            <w:proofErr w:type="spellStart"/>
-            <w:r>
-              <w:rPr>
-                <w:rFonts w:ascii="Arial" w:hAnsi="Arial" w:cs="Arial"/>
-                <w:color w:val="4F81BD" w:themeColor="accent1"/>
-                <w:szCs w:val="20"/>
-                <w:lang w:val="sv-SE"/>
-              </w:rPr>
-              <w:t>CeHis</w:t>
-            </w:r>
-            <w:proofErr w:type="spellEnd"/>
-            <w:r>
-              <w:rPr>
-                <w:rFonts w:ascii="Arial" w:hAnsi="Arial" w:cs="Arial"/>
-                <w:color w:val="4F81BD" w:themeColor="accent1"/>
-                <w:szCs w:val="20"/>
-                <w:lang w:val="sv-SE"/>
-              </w:rPr>
-              <w:t xml:space="preserve"> arkitekturgrupp)</w:t>
+              <w:t>Beslutet ska tas i samråd med xxx (exempelvis förvaltning, tekniskt ansvarig för tjänsten, CeHis arkitekturgrupp)</w:t>
             </w:r>
           </w:p>
         </w:tc>
@@ -2802,7 +2676,7 @@
           </w:tcPr>
           <w:p>
             <w:pPr>
-              <w:pStyle w:val="Brdtext"/>
+              <w:pStyle w:val="BodyText"/>
               <w:rPr>
                 <w:color w:val="4F81BD" w:themeColor="accent1"/>
               </w:rPr>
@@ -2862,7 +2736,7 @@
           </w:tcPr>
           <w:p>
             <w:pPr>
-              <w:pStyle w:val="Brdtext"/>
+              <w:pStyle w:val="BodyText"/>
               <w:rPr>
                 <w:color w:val="4F81BD" w:themeColor="accent1"/>
                 <w:sz w:val="20"/>
@@ -2945,7 +2819,7 @@
     </w:tbl>
     <w:p>
       <w:pPr>
-        <w:pStyle w:val="Brdtext"/>
+        <w:pStyle w:val="BodyText"/>
         <w:rPr>
           <w:lang w:val="sv-SE"/>
         </w:rPr>
@@ -2977,7 +2851,7 @@
 </file>
 
 <file path=word/endnotes.xml><?xml version="1.0" encoding="utf-8"?>
-<w:endnotes xmlns:wpc="http://schemas.microsoft.com/office/word/2010/wordprocessingCanvas" xmlns:mc="http://schemas.openxmlformats.org/markup-compatibility/2006" xmlns:o="urn:schemas-microsoft-com:office:office" xmlns:r="http://schemas.openxmlformats.org/officeDocument/2006/relationships" xmlns:m="http://schemas.openxmlformats.org/officeDocument/2006/math" xmlns:v="urn:schemas-microsoft-com:vml" xmlns:wp14="http://schemas.microsoft.com/office/word/2010/wordprocessingDrawing" xmlns:wp="http://schemas.openxmlformats.org/drawingml/2006/wordprocessingDrawing" xmlns:w10="urn:schemas-microsoft-com:office:word" xmlns:w="http://schemas.openxmlformats.org/wordprocessingml/2006/main" xmlns:w14="http://schemas.microsoft.com/office/word/2010/wordml" xmlns:wpg="http://schemas.microsoft.com/office/word/2010/wordprocessingGroup" xmlns:wpi="http://schemas.microsoft.com/office/word/2010/wordprocessingInk" xmlns:wne="http://schemas.microsoft.com/office/word/2006/wordml" xmlns:wps="http://schemas.microsoft.com/office/word/2010/wordprocessingShape" mc:Ignorable="w14 wp14">
+<w:endnotes xmlns:wpc="http://schemas.microsoft.com/office/word/2010/wordprocessingCanvas" xmlns:mo="http://schemas.microsoft.com/office/mac/office/2008/main" xmlns:mc="http://schemas.openxmlformats.org/markup-compatibility/2006" xmlns:mv="urn:schemas-microsoft-com:mac:vml" xmlns:o="urn:schemas-microsoft-com:office:office" xmlns:r="http://schemas.openxmlformats.org/officeDocument/2006/relationships" xmlns:m="http://schemas.openxmlformats.org/officeDocument/2006/math" xmlns:v="urn:schemas-microsoft-com:vml" xmlns:wp14="http://schemas.microsoft.com/office/word/2010/wordprocessingDrawing" xmlns:wp="http://schemas.openxmlformats.org/drawingml/2006/wordprocessingDrawing" xmlns:w10="urn:schemas-microsoft-com:office:word" xmlns:w="http://schemas.openxmlformats.org/wordprocessingml/2006/main" xmlns:w14="http://schemas.microsoft.com/office/word/2010/wordml" xmlns:wpg="http://schemas.microsoft.com/office/word/2010/wordprocessingGroup" xmlns:wpi="http://schemas.microsoft.com/office/word/2010/wordprocessingInk" xmlns:wne="http://schemas.microsoft.com/office/word/2006/wordml" xmlns:wps="http://schemas.microsoft.com/office/word/2010/wordprocessingShape" mc:Ignorable="w14 wp14">
   <w:endnote w:type="separator" w:id="-1">
     <w:p>
       <w:pPr>
@@ -3009,40 +2883,40 @@
 </file>
 
 <file path=word/footer1.xml><?xml version="1.0" encoding="utf-8"?>
-<w:ftr xmlns:wpc="http://schemas.microsoft.com/office/word/2010/wordprocessingCanvas" xmlns:mc="http://schemas.openxmlformats.org/markup-compatibility/2006" xmlns:o="urn:schemas-microsoft-com:office:office" xmlns:r="http://schemas.openxmlformats.org/officeDocument/2006/relationships" xmlns:m="http://schemas.openxmlformats.org/officeDocument/2006/math" xmlns:v="urn:schemas-microsoft-com:vml" xmlns:wp14="http://schemas.microsoft.com/office/word/2010/wordprocessingDrawing" xmlns:wp="http://schemas.openxmlformats.org/drawingml/2006/wordprocessingDrawing" xmlns:w10="urn:schemas-microsoft-com:office:word" xmlns:w="http://schemas.openxmlformats.org/wordprocessingml/2006/main" xmlns:w14="http://schemas.microsoft.com/office/word/2010/wordml" xmlns:wpg="http://schemas.microsoft.com/office/word/2010/wordprocessingGroup" xmlns:wpi="http://schemas.microsoft.com/office/word/2010/wordprocessingInk" xmlns:wne="http://schemas.microsoft.com/office/word/2006/wordml" xmlns:wps="http://schemas.microsoft.com/office/word/2010/wordprocessingShape" mc:Ignorable="w14 wp14">
+<w:ftr xmlns:wpc="http://schemas.microsoft.com/office/word/2010/wordprocessingCanvas" xmlns:mo="http://schemas.microsoft.com/office/mac/office/2008/main" xmlns:mc="http://schemas.openxmlformats.org/markup-compatibility/2006" xmlns:mv="urn:schemas-microsoft-com:mac:vml" xmlns:o="urn:schemas-microsoft-com:office:office" xmlns:r="http://schemas.openxmlformats.org/officeDocument/2006/relationships" xmlns:m="http://schemas.openxmlformats.org/officeDocument/2006/math" xmlns:v="urn:schemas-microsoft-com:vml" xmlns:wp14="http://schemas.microsoft.com/office/word/2010/wordprocessingDrawing" xmlns:wp="http://schemas.openxmlformats.org/drawingml/2006/wordprocessingDrawing" xmlns:w10="urn:schemas-microsoft-com:office:word" xmlns:w="http://schemas.openxmlformats.org/wordprocessingml/2006/main" xmlns:w14="http://schemas.microsoft.com/office/word/2010/wordml" xmlns:wpg="http://schemas.microsoft.com/office/word/2010/wordprocessingGroup" xmlns:wpi="http://schemas.microsoft.com/office/word/2010/wordprocessingInk" xmlns:wne="http://schemas.microsoft.com/office/word/2006/wordml" xmlns:wps="http://schemas.microsoft.com/office/word/2010/wordprocessingShape" mc:Ignorable="w14 wp14">
   <w:p>
     <w:pPr>
-      <w:pStyle w:val="Sidfot"/>
+      <w:pStyle w:val="Footer"/>
     </w:pPr>
   </w:p>
   <w:p>
     <w:pPr>
-      <w:pStyle w:val="Sidfot"/>
+      <w:pStyle w:val="Footer"/>
     </w:pPr>
   </w:p>
   <w:p>
     <w:pPr>
-      <w:pStyle w:val="Sidfot"/>
+      <w:pStyle w:val="Footer"/>
     </w:pPr>
   </w:p>
   <w:p>
     <w:pPr>
-      <w:pStyle w:val="Sidfot"/>
+      <w:pStyle w:val="Footer"/>
     </w:pPr>
   </w:p>
   <w:p>
     <w:pPr>
-      <w:pStyle w:val="Sidfot"/>
+      <w:pStyle w:val="Footer"/>
     </w:pPr>
   </w:p>
   <w:p>
     <w:pPr>
-      <w:pStyle w:val="Sidfot"/>
+      <w:pStyle w:val="Footer"/>
     </w:pPr>
   </w:p>
   <w:p>
     <w:pPr>
-      <w:pStyle w:val="Sidfot"/>
+      <w:pStyle w:val="Footer"/>
     </w:pPr>
     <w:bookmarkStart w:id="26" w:name="Footer"/>
     <w:r>
@@ -3052,9 +2926,28 @@
         <w:color w:val="333333"/>
         <w:szCs w:val="12"/>
       </w:rPr>
-      <w:t xml:space="preserve">Center för </w:t>
+      <w:t>Center för eHälsa i samverkan</w:t>
     </w:r>
-    <w:proofErr w:type="spellStart"/>
+    <w:r>
+      <w:rPr>
+        <w:color w:val="333333"/>
+        <w:szCs w:val="12"/>
+      </w:rPr>
+      <w:t xml:space="preserve"> koordinerar landstingens och regionernas samarbete för att </w:t>
+    </w:r>
+    <w:r>
+      <w:rPr>
+        <w:szCs w:val="12"/>
+      </w:rPr>
+      <w:t>förverkliga strategin för Nationell eHälsa – tillgänglig och säker information inom vård och omsorg</w:t>
+    </w:r>
+    <w:r>
+      <w:rPr>
+        <w:color w:val="333333"/>
+        <w:szCs w:val="12"/>
+      </w:rPr>
+      <w:t xml:space="preserve">. Centret ska skapa den långsiktighet som krävs för att utveckla och införa gemensamma eHälsostöd, infrastruktur och standarder som förbättrar informationstillgänglighet, kvalitet och patientsäkerhet. </w:t>
+    </w:r>
     <w:r>
       <w:rPr>
         <w:i/>
@@ -3062,96 +2955,7 @@
         <w:color w:val="333333"/>
         <w:szCs w:val="12"/>
       </w:rPr>
-      <w:t>eHälsa</w:t>
-    </w:r>
-    <w:proofErr w:type="spellEnd"/>
-    <w:r>
-      <w:rPr>
-        <w:i/>
-        <w:iCs/>
-        <w:color w:val="333333"/>
-        <w:szCs w:val="12"/>
-      </w:rPr>
-      <w:t xml:space="preserve"> i samverkan</w:t>
-    </w:r>
-    <w:r>
-      <w:rPr>
-        <w:color w:val="333333"/>
-        <w:szCs w:val="12"/>
-      </w:rPr>
-      <w:t xml:space="preserve"> koordinerar landstingens och regionernas samarbete för att </w:t>
-    </w:r>
-    <w:r>
-      <w:rPr>
-        <w:szCs w:val="12"/>
-      </w:rPr>
-      <w:t xml:space="preserve">förverkliga strategin för Nationell </w:t>
-    </w:r>
-    <w:proofErr w:type="spellStart"/>
-    <w:r>
-      <w:rPr>
-        <w:szCs w:val="12"/>
-      </w:rPr>
-      <w:t>eHälsa</w:t>
-    </w:r>
-    <w:proofErr w:type="spellEnd"/>
-    <w:r>
-      <w:rPr>
-        <w:szCs w:val="12"/>
-      </w:rPr>
-      <w:t xml:space="preserve"> – tillgänglig och säker information inom vård och omsorg</w:t>
-    </w:r>
-    <w:r>
-      <w:rPr>
-        <w:color w:val="333333"/>
-        <w:szCs w:val="12"/>
-      </w:rPr>
-      <w:t xml:space="preserve">. Centret ska skapa den långsiktighet som krävs för att utveckla och införa gemensamma </w:t>
-    </w:r>
-    <w:proofErr w:type="spellStart"/>
-    <w:r>
-      <w:rPr>
-        <w:color w:val="333333"/>
-        <w:szCs w:val="12"/>
-      </w:rPr>
-      <w:t>eHälsostöd</w:t>
-    </w:r>
-    <w:proofErr w:type="spellEnd"/>
-    <w:r>
-      <w:rPr>
-        <w:color w:val="333333"/>
-        <w:szCs w:val="12"/>
-      </w:rPr>
-      <w:t xml:space="preserve">, infrastruktur och standarder som förbättrar informationstillgänglighet, kvalitet och patientsäkerhet. </w:t>
-    </w:r>
-    <w:r>
-      <w:rPr>
-        <w:i/>
-        <w:iCs/>
-        <w:color w:val="333333"/>
-        <w:szCs w:val="12"/>
-      </w:rPr>
-      <w:t xml:space="preserve">Center för </w:t>
-    </w:r>
-    <w:proofErr w:type="spellStart"/>
-    <w:r>
-      <w:rPr>
-        <w:i/>
-        <w:iCs/>
-        <w:color w:val="333333"/>
-        <w:szCs w:val="12"/>
-      </w:rPr>
-      <w:t>eHälsa</w:t>
-    </w:r>
-    <w:proofErr w:type="spellEnd"/>
-    <w:r>
-      <w:rPr>
-        <w:i/>
-        <w:iCs/>
-        <w:color w:val="333333"/>
-        <w:szCs w:val="12"/>
-      </w:rPr>
-      <w:t xml:space="preserve"> i samverkan</w:t>
+      <w:t>Center för eHälsa i samverkan</w:t>
     </w:r>
     <w:r>
       <w:rPr>
@@ -3167,7 +2971,7 @@
         <w:noProof/>
         <w:color w:val="001610"/>
         <w:szCs w:val="12"/>
-        <w:lang w:eastAsia="sv-SE"/>
+        <w:lang w:val="en-US"/>
       </w:rPr>
       <w:drawing>
         <wp:anchor distT="0" distB="0" distL="114300" distR="114300" simplePos="0" relativeHeight="251658242" behindDoc="0" locked="1" layoutInCell="0" allowOverlap="1" wp14:anchorId="4007DA08" wp14:editId="084444D1">
@@ -3226,7 +3030,7 @@
     <w:r>
       <w:rPr>
         <w:noProof/>
-        <w:lang w:eastAsia="sv-SE"/>
+        <w:lang w:val="en-US"/>
       </w:rPr>
       <w:drawing>
         <wp:anchor distT="0" distB="0" distL="114300" distR="114300" simplePos="0" relativeHeight="251658243" behindDoc="0" locked="1" layoutInCell="0" allowOverlap="1" wp14:anchorId="3E10CC95" wp14:editId="258554FC">
@@ -3287,7 +3091,7 @@
 </file>
 
 <file path=word/footnotes.xml><?xml version="1.0" encoding="utf-8"?>
-<w:footnotes xmlns:wpc="http://schemas.microsoft.com/office/word/2010/wordprocessingCanvas" xmlns:mc="http://schemas.openxmlformats.org/markup-compatibility/2006" xmlns:o="urn:schemas-microsoft-com:office:office" xmlns:r="http://schemas.openxmlformats.org/officeDocument/2006/relationships" xmlns:m="http://schemas.openxmlformats.org/officeDocument/2006/math" xmlns:v="urn:schemas-microsoft-com:vml" xmlns:wp14="http://schemas.microsoft.com/office/word/2010/wordprocessingDrawing" xmlns:wp="http://schemas.openxmlformats.org/drawingml/2006/wordprocessingDrawing" xmlns:w10="urn:schemas-microsoft-com:office:word" xmlns:w="http://schemas.openxmlformats.org/wordprocessingml/2006/main" xmlns:w14="http://schemas.microsoft.com/office/word/2010/wordml" xmlns:wpg="http://schemas.microsoft.com/office/word/2010/wordprocessingGroup" xmlns:wpi="http://schemas.microsoft.com/office/word/2010/wordprocessingInk" xmlns:wne="http://schemas.microsoft.com/office/word/2006/wordml" xmlns:wps="http://schemas.microsoft.com/office/word/2010/wordprocessingShape" mc:Ignorable="w14 wp14">
+<w:footnotes xmlns:wpc="http://schemas.microsoft.com/office/word/2010/wordprocessingCanvas" xmlns:mo="http://schemas.microsoft.com/office/mac/office/2008/main" xmlns:mc="http://schemas.openxmlformats.org/markup-compatibility/2006" xmlns:mv="urn:schemas-microsoft-com:mac:vml" xmlns:o="urn:schemas-microsoft-com:office:office" xmlns:r="http://schemas.openxmlformats.org/officeDocument/2006/relationships" xmlns:m="http://schemas.openxmlformats.org/officeDocument/2006/math" xmlns:v="urn:schemas-microsoft-com:vml" xmlns:wp14="http://schemas.microsoft.com/office/word/2010/wordprocessingDrawing" xmlns:wp="http://schemas.openxmlformats.org/drawingml/2006/wordprocessingDrawing" xmlns:w10="urn:schemas-microsoft-com:office:word" xmlns:w="http://schemas.openxmlformats.org/wordprocessingml/2006/main" xmlns:w14="http://schemas.microsoft.com/office/word/2010/wordml" xmlns:wpg="http://schemas.microsoft.com/office/word/2010/wordprocessingGroup" xmlns:wpi="http://schemas.microsoft.com/office/word/2010/wordprocessingInk" xmlns:wne="http://schemas.microsoft.com/office/word/2006/wordml" xmlns:wps="http://schemas.microsoft.com/office/word/2010/wordprocessingShape" mc:Ignorable="w14 wp14">
   <w:footnote w:type="separator" w:id="-1">
     <w:p>
       <w:pPr>
@@ -3319,7 +3123,7 @@
 </file>
 
 <file path=word/header1.xml><?xml version="1.0" encoding="utf-8"?>
-<w:hdr xmlns:wpc="http://schemas.microsoft.com/office/word/2010/wordprocessingCanvas" xmlns:mc="http://schemas.openxmlformats.org/markup-compatibility/2006" xmlns:o="urn:schemas-microsoft-com:office:office" xmlns:r="http://schemas.openxmlformats.org/officeDocument/2006/relationships" xmlns:m="http://schemas.openxmlformats.org/officeDocument/2006/math" xmlns:v="urn:schemas-microsoft-com:vml" xmlns:wp14="http://schemas.microsoft.com/office/word/2010/wordprocessingDrawing" xmlns:wp="http://schemas.openxmlformats.org/drawingml/2006/wordprocessingDrawing" xmlns:w10="urn:schemas-microsoft-com:office:word" xmlns:w="http://schemas.openxmlformats.org/wordprocessingml/2006/main" xmlns:w14="http://schemas.microsoft.com/office/word/2010/wordml" xmlns:wpg="http://schemas.microsoft.com/office/word/2010/wordprocessingGroup" xmlns:wpi="http://schemas.microsoft.com/office/word/2010/wordprocessingInk" xmlns:wne="http://schemas.microsoft.com/office/word/2006/wordml" xmlns:wps="http://schemas.microsoft.com/office/word/2010/wordprocessingShape" mc:Ignorable="w14 wp14">
+<w:hdr xmlns:wpc="http://schemas.microsoft.com/office/word/2010/wordprocessingCanvas" xmlns:mo="http://schemas.microsoft.com/office/mac/office/2008/main" xmlns:mc="http://schemas.openxmlformats.org/markup-compatibility/2006" xmlns:mv="urn:schemas-microsoft-com:mac:vml" xmlns:o="urn:schemas-microsoft-com:office:office" xmlns:r="http://schemas.openxmlformats.org/officeDocument/2006/relationships" xmlns:m="http://schemas.openxmlformats.org/officeDocument/2006/math" xmlns:v="urn:schemas-microsoft-com:vml" xmlns:wp14="http://schemas.microsoft.com/office/word/2010/wordprocessingDrawing" xmlns:wp="http://schemas.openxmlformats.org/drawingml/2006/wordprocessingDrawing" xmlns:w10="urn:schemas-microsoft-com:office:word" xmlns:w="http://schemas.openxmlformats.org/wordprocessingml/2006/main" xmlns:w14="http://schemas.microsoft.com/office/word/2010/wordml" xmlns:wpg="http://schemas.microsoft.com/office/word/2010/wordprocessingGroup" xmlns:wpi="http://schemas.microsoft.com/office/word/2010/wordprocessingInk" xmlns:wne="http://schemas.microsoft.com/office/word/2006/wordml" xmlns:wps="http://schemas.microsoft.com/office/word/2010/wordprocessingShape" mc:Ignorable="w14 wp14">
   <w:p>
     <w:pPr>
       <w:tabs>
@@ -3332,7 +3136,7 @@
         <w:noProof/>
         <w:sz w:val="14"/>
         <w:szCs w:val="14"/>
-        <w:lang w:eastAsia="sv-SE"/>
+        <w:lang w:val="en-US"/>
       </w:rPr>
       <w:drawing>
         <wp:anchor distT="0" distB="0" distL="114300" distR="114300" simplePos="0" relativeHeight="251658241" behindDoc="0" locked="1" layoutInCell="0" allowOverlap="1" wp14:anchorId="69DA08F1" wp14:editId="6C95FCFC">
@@ -3431,7 +3235,7 @@
         <w:noProof/>
         <w:sz w:val="14"/>
         <w:szCs w:val="14"/>
-        <w:lang w:eastAsia="sv-SE"/>
+        <w:lang w:val="en-US"/>
       </w:rPr>
       <mc:AlternateContent>
         <mc:Choice Requires="wps">
@@ -3475,7 +3279,7 @@
                         <a:noFill/>
                       </a:ln>
                       <a:extLst>
-                        <a:ext uri="{91240B29-F687-4F45-9708-019B960494DF}">
+                        <a:ext uri="{91240B29-F687-4f45-9708-019B960494DF}">
                           <a14:hiddenLine xmlns:a14="http://schemas.microsoft.com/office/drawing/2010/main" w="9525">
                             <a:solidFill>
                               <a:srgbClr val="000000"/>
@@ -3520,7 +3324,7 @@
                               <w:sz w:val="16"/>
                               <w:szCs w:val="16"/>
                             </w:rPr>
-                            <w:t>4</w:t>
+                            <w:t>5</w:t>
                           </w:r>
                           <w:r>
                             <w:rPr>
@@ -3536,31 +3340,16 @@
                             </w:rPr>
                             <w:t xml:space="preserve"> (</w:t>
                           </w:r>
-                          <w:r>
-                            <w:fldChar w:fldCharType="begin"/>
-                          </w:r>
-                          <w:r>
-                            <w:instrText xml:space="preserve"> SECTIONPAGES   \* MERGEFORMAT </w:instrText>
-                          </w:r>
-                          <w:r>
-                            <w:fldChar w:fldCharType="separate"/>
-                          </w:r>
-                          <w:r>
-                            <w:rPr>
-                              <w:noProof/>
-                              <w:sz w:val="16"/>
-                              <w:szCs w:val="16"/>
-                            </w:rPr>
-                            <w:t>5</w:t>
-                          </w:r>
-                          <w:r>
-                            <w:rPr>
-                              <w:noProof/>
-                              <w:sz w:val="16"/>
-                              <w:szCs w:val="16"/>
-                            </w:rPr>
-                            <w:fldChar w:fldCharType="end"/>
-                          </w:r>
+                          <w:fldSimple w:instr=" SECTIONPAGES   \* MERGEFORMAT ">
+                            <w:r>
+                              <w:rPr>
+                                <w:noProof/>
+                                <w:sz w:val="16"/>
+                                <w:szCs w:val="16"/>
+                              </w:rPr>
+                              <w:t>5</w:t>
+                            </w:r>
+                          </w:fldSimple>
                           <w:r>
                             <w:rPr>
                               <w:sz w:val="16"/>
@@ -3588,11 +3377,11 @@
         </mc:Choice>
         <mc:Fallback>
           <w:pict>
-            <v:shapetype id="_x0000_t202" coordsize="21600,21600" o:spt="202" path="m,l,21600r21600,l21600,xe">
+            <v:shapetype id="_x0000_t202" coordsize="21600,21600" o:spt="202" path="m0,0l0,21600,21600,21600,21600,0xe">
               <v:stroke joinstyle="miter"/>
               <v:path gradientshapeok="t" o:connecttype="rect"/>
             </v:shapetype>
-            <v:shape id="Text Box 3" o:spid="_x0000_s1026" type="#_x0000_t202" style="position:absolute;margin-left:506.35pt;margin-top:22.95pt;width:42.25pt;height:31.85pt;z-index:251658245;visibility:visible;mso-wrap-style:square;mso-width-percent:0;mso-height-percent:0;mso-wrap-distance-left:9pt;mso-wrap-distance-top:0;mso-wrap-distance-right:9pt;mso-wrap-distance-bottom:0;mso-position-horizontal:absolute;mso-position-horizontal-relative:page;mso-position-vertical:absolute;mso-position-vertical-relative:page;mso-width-percent:0;mso-height-percent:0;mso-width-relative:page;mso-height-relative:page;v-text-anchor:top" o:gfxdata="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" fillcolor="white [3212]" stroked="f">
+            <v:shape id="Text Box 3" o:spid="_x0000_s1026" type="#_x0000_t202" style="position:absolute;margin-left:506.35pt;margin-top:22.95pt;width:42.25pt;height:31.85pt;z-index:251658245;visibility:visible;mso-wrap-style:square;mso-width-percent:0;mso-height-percent:0;mso-wrap-distance-left:9pt;mso-wrap-distance-top:0;mso-wrap-distance-right:9pt;mso-wrap-distance-bottom:0;mso-position-horizontal:absolute;mso-position-horizontal-relative:page;mso-position-vertical:absolute;mso-position-vertical-relative:page;mso-width-percent:0;mso-height-percent:0;mso-width-relative:page;mso-height-relative:page;v-text-anchor:top" o:gfxdata="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" fillcolor="white [3212]" stroked="f">
               <v:textbox>
                 <w:txbxContent>
                   <w:p>
@@ -3626,7 +3415,7 @@
                         <w:sz w:val="16"/>
                         <w:szCs w:val="16"/>
                       </w:rPr>
-                      <w:t>4</w:t>
+                      <w:t>5</w:t>
                     </w:r>
                     <w:r>
                       <w:rPr>
@@ -3642,31 +3431,16 @@
                       </w:rPr>
                       <w:t xml:space="preserve"> (</w:t>
                     </w:r>
-                    <w:r>
-                      <w:fldChar w:fldCharType="begin"/>
-                    </w:r>
-                    <w:r>
-                      <w:instrText xml:space="preserve"> SECTIONPAGES   \* MERGEFORMAT </w:instrText>
-                    </w:r>
-                    <w:r>
-                      <w:fldChar w:fldCharType="separate"/>
-                    </w:r>
-                    <w:r>
-                      <w:rPr>
-                        <w:noProof/>
-                        <w:sz w:val="16"/>
-                        <w:szCs w:val="16"/>
-                      </w:rPr>
-                      <w:t>5</w:t>
-                    </w:r>
-                    <w:r>
-                      <w:rPr>
-                        <w:noProof/>
-                        <w:sz w:val="16"/>
-                        <w:szCs w:val="16"/>
-                      </w:rPr>
-                      <w:fldChar w:fldCharType="end"/>
-                    </w:r>
+                    <w:fldSimple w:instr=" SECTIONPAGES   \* MERGEFORMAT ">
+                      <w:r>
+                        <w:rPr>
+                          <w:noProof/>
+                          <w:sz w:val="16"/>
+                          <w:szCs w:val="16"/>
+                        </w:rPr>
+                        <w:t>5</w:t>
+                      </w:r>
+                    </w:fldSimple>
                     <w:r>
                       <w:rPr>
                         <w:sz w:val="16"/>
@@ -3688,7 +3462,7 @@
 </file>
 
 <file path=word/header2.xml><?xml version="1.0" encoding="utf-8"?>
-<w:hdr xmlns:wpc="http://schemas.microsoft.com/office/word/2010/wordprocessingCanvas" xmlns:mc="http://schemas.openxmlformats.org/markup-compatibility/2006" xmlns:o="urn:schemas-microsoft-com:office:office" xmlns:r="http://schemas.openxmlformats.org/officeDocument/2006/relationships" xmlns:m="http://schemas.openxmlformats.org/officeDocument/2006/math" xmlns:v="urn:schemas-microsoft-com:vml" xmlns:wp14="http://schemas.microsoft.com/office/word/2010/wordprocessingDrawing" xmlns:wp="http://schemas.openxmlformats.org/drawingml/2006/wordprocessingDrawing" xmlns:w10="urn:schemas-microsoft-com:office:word" xmlns:w="http://schemas.openxmlformats.org/wordprocessingml/2006/main" xmlns:w14="http://schemas.microsoft.com/office/word/2010/wordml" xmlns:wpg="http://schemas.microsoft.com/office/word/2010/wordprocessingGroup" xmlns:wpi="http://schemas.microsoft.com/office/word/2010/wordprocessingInk" xmlns:wne="http://schemas.microsoft.com/office/word/2006/wordml" xmlns:wps="http://schemas.microsoft.com/office/word/2010/wordprocessingShape" mc:Ignorable="w14 wp14">
+<w:hdr xmlns:wpc="http://schemas.microsoft.com/office/word/2010/wordprocessingCanvas" xmlns:mo="http://schemas.microsoft.com/office/mac/office/2008/main" xmlns:mc="http://schemas.openxmlformats.org/markup-compatibility/2006" xmlns:mv="urn:schemas-microsoft-com:mac:vml" xmlns:o="urn:schemas-microsoft-com:office:office" xmlns:r="http://schemas.openxmlformats.org/officeDocument/2006/relationships" xmlns:m="http://schemas.openxmlformats.org/officeDocument/2006/math" xmlns:v="urn:schemas-microsoft-com:vml" xmlns:wp14="http://schemas.microsoft.com/office/word/2010/wordprocessingDrawing" xmlns:wp="http://schemas.openxmlformats.org/drawingml/2006/wordprocessingDrawing" xmlns:w10="urn:schemas-microsoft-com:office:word" xmlns:w="http://schemas.openxmlformats.org/wordprocessingml/2006/main" xmlns:w14="http://schemas.microsoft.com/office/word/2010/wordml" xmlns:wpg="http://schemas.microsoft.com/office/word/2010/wordprocessingGroup" xmlns:wpi="http://schemas.microsoft.com/office/word/2010/wordprocessingInk" xmlns:wne="http://schemas.microsoft.com/office/word/2006/wordml" xmlns:wps="http://schemas.microsoft.com/office/word/2010/wordprocessingShape" mc:Ignorable="w14 wp14">
   <w:p>
     <w:pPr>
       <w:tabs>
@@ -3701,7 +3475,7 @@
         <w:noProof/>
         <w:sz w:val="14"/>
         <w:szCs w:val="14"/>
-        <w:lang w:eastAsia="sv-SE"/>
+        <w:lang w:val="en-US"/>
       </w:rPr>
       <w:drawing>
         <wp:anchor distT="0" distB="0" distL="114300" distR="114300" simplePos="0" relativeHeight="251658240" behindDoc="0" locked="1" layoutInCell="0" allowOverlap="1" wp14:anchorId="71CF5884" wp14:editId="3A83A3FC">
@@ -3819,7 +3593,7 @@
         </w:tcPr>
         <w:p>
           <w:pPr>
-            <w:pStyle w:val="Sidhuvud"/>
+            <w:pStyle w:val="Header"/>
             <w:rPr>
               <w:rFonts w:cs="Georgia"/>
               <w:sz w:val="14"/>
@@ -3832,30 +3606,12 @@
               <w:sz w:val="14"/>
               <w:szCs w:val="14"/>
             </w:rPr>
-            <w:t xml:space="preserve">Center för </w:t>
-          </w:r>
-          <w:proofErr w:type="spellStart"/>
-          <w:r>
-            <w:rPr>
-              <w:rFonts w:cs="Georgia"/>
-              <w:sz w:val="14"/>
-              <w:szCs w:val="14"/>
-            </w:rPr>
-            <w:t>eHälsa</w:t>
-          </w:r>
-          <w:proofErr w:type="spellEnd"/>
-          <w:r>
-            <w:rPr>
-              <w:rFonts w:cs="Georgia"/>
-              <w:sz w:val="14"/>
-              <w:szCs w:val="14"/>
-            </w:rPr>
-            <w:t xml:space="preserve"> i samverkan</w:t>
+            <w:t>Center för eHälsa i samverkan</w:t>
           </w:r>
         </w:p>
         <w:p>
           <w:pPr>
-            <w:pStyle w:val="Sidhuvud"/>
+            <w:pStyle w:val="Header"/>
             <w:rPr>
               <w:rFonts w:cs="Georgia"/>
               <w:sz w:val="12"/>
@@ -3873,42 +3629,31 @@
         </w:p>
         <w:p>
           <w:pPr>
-            <w:pStyle w:val="Sidhuvud"/>
+            <w:pStyle w:val="Header"/>
             <w:rPr>
               <w:rFonts w:cs="Georgia"/>
               <w:sz w:val="12"/>
               <w:szCs w:val="12"/>
             </w:rPr>
           </w:pPr>
-          <w:proofErr w:type="spellStart"/>
           <w:r>
             <w:rPr>
               <w:rFonts w:cs="Georgia"/>
               <w:sz w:val="12"/>
               <w:szCs w:val="12"/>
             </w:rPr>
-            <w:t>Vxl</w:t>
-          </w:r>
-          <w:proofErr w:type="spellEnd"/>
-          <w:r>
-            <w:rPr>
-              <w:rFonts w:cs="Georgia"/>
-              <w:sz w:val="12"/>
-              <w:szCs w:val="12"/>
-            </w:rPr>
-            <w:t>: 08-452 70 00</w:t>
+            <w:t>Vxl: 08-452 70 00</w:t>
           </w:r>
         </w:p>
         <w:p>
           <w:pPr>
-            <w:pStyle w:val="Sidhuvud"/>
+            <w:pStyle w:val="Header"/>
             <w:rPr>
               <w:rFonts w:cs="Georgia"/>
               <w:sz w:val="12"/>
               <w:szCs w:val="12"/>
             </w:rPr>
           </w:pPr>
-          <w:proofErr w:type="gramStart"/>
           <w:r>
             <w:rPr>
               <w:rFonts w:cs="Georgia"/>
@@ -3941,21 +3686,12 @@
               <w:sz w:val="12"/>
               <w:szCs w:val="12"/>
             </w:rPr>
-            <w:t>0708</w:t>
-          </w:r>
-          <w:proofErr w:type="gramEnd"/>
-          <w:r>
-            <w:rPr>
-              <w:rFonts w:cs="Georgia"/>
-              <w:sz w:val="12"/>
-              <w:szCs w:val="12"/>
-            </w:rPr>
-            <w:t>-224186</w:t>
+            <w:t>0708-224186</w:t>
           </w:r>
         </w:p>
         <w:p>
           <w:pPr>
-            <w:pStyle w:val="Sidhuvud"/>
+            <w:pStyle w:val="Header"/>
             <w:rPr>
               <w:rFonts w:cs="Georgia"/>
               <w:color w:val="31849B" w:themeColor="accent5" w:themeShade="BF"/>
@@ -4023,7 +3759,7 @@
         </w:p>
         <w:p>
           <w:pPr>
-            <w:pStyle w:val="Sidhuvud"/>
+            <w:pStyle w:val="Header"/>
             <w:rPr>
               <w:rFonts w:cs="Georgia"/>
               <w:sz w:val="12"/>
@@ -4040,7 +3776,7 @@
         </w:tcPr>
         <w:p>
           <w:pPr>
-            <w:pStyle w:val="Sidhuvud"/>
+            <w:pStyle w:val="Header"/>
             <w:rPr>
               <w:rFonts w:cs="Georgia"/>
               <w:sz w:val="14"/>
@@ -4074,7 +3810,7 @@
         </w:tcPr>
         <w:p>
           <w:pPr>
-            <w:pStyle w:val="Sidhuvud"/>
+            <w:pStyle w:val="Header"/>
             <w:rPr>
               <w:rFonts w:cs="Georgia"/>
               <w:sz w:val="12"/>
@@ -4100,7 +3836,7 @@
         </w:tcPr>
         <w:p>
           <w:pPr>
-            <w:pStyle w:val="Sidhuvud"/>
+            <w:pStyle w:val="Header"/>
             <w:rPr>
               <w:rFonts w:cs="Georgia"/>
               <w:sz w:val="12"/>
@@ -4123,7 +3859,7 @@
         </w:tcPr>
         <w:p>
           <w:pPr>
-            <w:pStyle w:val="Sidhuvud"/>
+            <w:pStyle w:val="Header"/>
             <w:rPr>
               <w:rFonts w:cs="Georgia"/>
               <w:sz w:val="12"/>
@@ -4138,7 +3874,7 @@
         </w:tcPr>
         <w:p>
           <w:pPr>
-            <w:pStyle w:val="Sidhuvud"/>
+            <w:pStyle w:val="Header"/>
             <w:rPr>
               <w:rFonts w:cs="Georgia"/>
               <w:sz w:val="12"/>
@@ -4151,26 +3887,26 @@
   </w:tbl>
   <w:p>
     <w:pPr>
-      <w:pStyle w:val="Sidhuvud"/>
+      <w:pStyle w:val="Header"/>
     </w:pPr>
     <w:bookmarkStart w:id="25" w:name="Radera2"/>
     <w:bookmarkEnd w:id="25"/>
   </w:p>
   <w:p>
     <w:pPr>
-      <w:pStyle w:val="Sidhuvud"/>
+      <w:pStyle w:val="Header"/>
     </w:pPr>
   </w:p>
   <w:p>
     <w:pPr>
-      <w:pStyle w:val="Sidhuvud"/>
+      <w:pStyle w:val="Header"/>
     </w:pPr>
   </w:p>
   <w:p>
     <w:r>
       <w:rPr>
         <w:noProof/>
-        <w:lang w:eastAsia="sv-SE"/>
+        <w:lang w:val="en-US"/>
       </w:rPr>
       <mc:AlternateContent>
         <mc:Choice Requires="wps">
@@ -4214,7 +3950,7 @@
                         <a:noFill/>
                       </a:ln>
                       <a:extLst>
-                        <a:ext uri="{91240B29-F687-4F45-9708-019B960494DF}">
+                        <a:ext uri="{91240B29-F687-4f45-9708-019B960494DF}">
                           <a14:hiddenLine xmlns:a14="http://schemas.microsoft.com/office/drawing/2010/main" w="9525">
                             <a:solidFill>
                               <a:srgbClr val="000000"/>
@@ -4275,31 +4011,16 @@
                             </w:rPr>
                             <w:t xml:space="preserve"> (</w:t>
                           </w:r>
-                          <w:r>
-                            <w:fldChar w:fldCharType="begin"/>
-                          </w:r>
-                          <w:r>
-                            <w:instrText xml:space="preserve"> SECTIONPAGES   \* MERGEFORMAT </w:instrText>
-                          </w:r>
-                          <w:r>
-                            <w:fldChar w:fldCharType="separate"/>
-                          </w:r>
-                          <w:r>
-                            <w:rPr>
-                              <w:noProof/>
-                              <w:sz w:val="16"/>
-                              <w:szCs w:val="16"/>
-                            </w:rPr>
-                            <w:t>5</w:t>
-                          </w:r>
-                          <w:r>
-                            <w:rPr>
-                              <w:noProof/>
-                              <w:sz w:val="16"/>
-                              <w:szCs w:val="16"/>
-                            </w:rPr>
-                            <w:fldChar w:fldCharType="end"/>
-                          </w:r>
+                          <w:fldSimple w:instr=" SECTIONPAGES   \* MERGEFORMAT ">
+                            <w:r>
+                              <w:rPr>
+                                <w:noProof/>
+                                <w:sz w:val="16"/>
+                                <w:szCs w:val="16"/>
+                              </w:rPr>
+                              <w:t>5</w:t>
+                            </w:r>
+                          </w:fldSimple>
                           <w:r>
                             <w:rPr>
                               <w:sz w:val="16"/>
@@ -4327,11 +4048,11 @@
         </mc:Choice>
         <mc:Fallback>
           <w:pict>
-            <v:shapetype id="_x0000_t202" coordsize="21600,21600" o:spt="202" path="m,l,21600r21600,l21600,xe">
+            <v:shapetype id="_x0000_t202" coordsize="21600,21600" o:spt="202" path="m0,0l0,21600,21600,21600,21600,0xe">
               <v:stroke joinstyle="miter"/>
               <v:path gradientshapeok="t" o:connecttype="rect"/>
             </v:shapetype>
-            <v:shape id="Text Box 2" o:spid="_x0000_s1027" type="#_x0000_t202" style="position:absolute;margin-left:506.35pt;margin-top:22.95pt;width:42.25pt;height:31.85pt;z-index:251658244;visibility:visible;mso-wrap-style:square;mso-width-percent:0;mso-height-percent:0;mso-wrap-distance-left:9pt;mso-wrap-distance-top:0;mso-wrap-distance-right:9pt;mso-wrap-distance-bottom:0;mso-position-horizontal:absolute;mso-position-horizontal-relative:page;mso-position-vertical:absolute;mso-position-vertical-relative:page;mso-width-percent:0;mso-height-percent:0;mso-width-relative:page;mso-height-relative:page;v-text-anchor:top" o:gfxdata="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" fillcolor="white [3212]" stroked="f">
+            <v:shape id="Text Box 2" o:spid="_x0000_s1027" type="#_x0000_t202" style="position:absolute;margin-left:506.35pt;margin-top:22.95pt;width:42.25pt;height:31.85pt;z-index:251658244;visibility:visible;mso-wrap-style:square;mso-width-percent:0;mso-height-percent:0;mso-wrap-distance-left:9pt;mso-wrap-distance-top:0;mso-wrap-distance-right:9pt;mso-wrap-distance-bottom:0;mso-position-horizontal:absolute;mso-position-horizontal-relative:page;mso-position-vertical:absolute;mso-position-vertical-relative:page;mso-width-percent:0;mso-height-percent:0;mso-width-relative:page;mso-height-relative:page;v-text-anchor:top" o:gfxdata="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" fillcolor="white [3212]" stroked="f">
               <v:textbox>
                 <w:txbxContent>
                   <w:p>
@@ -4381,31 +4102,16 @@
                       </w:rPr>
                       <w:t xml:space="preserve"> (</w:t>
                     </w:r>
-                    <w:r>
-                      <w:fldChar w:fldCharType="begin"/>
-                    </w:r>
-                    <w:r>
-                      <w:instrText xml:space="preserve"> SECTIONPAGES   \* MERGEFORMAT </w:instrText>
-                    </w:r>
-                    <w:r>
-                      <w:fldChar w:fldCharType="separate"/>
-                    </w:r>
-                    <w:r>
-                      <w:rPr>
-                        <w:noProof/>
-                        <w:sz w:val="16"/>
-                        <w:szCs w:val="16"/>
-                      </w:rPr>
-                      <w:t>5</w:t>
-                    </w:r>
-                    <w:r>
-                      <w:rPr>
-                        <w:noProof/>
-                        <w:sz w:val="16"/>
-                        <w:szCs w:val="16"/>
-                      </w:rPr>
-                      <w:fldChar w:fldCharType="end"/>
-                    </w:r>
+                    <w:fldSimple w:instr=" SECTIONPAGES   \* MERGEFORMAT ">
+                      <w:r>
+                        <w:rPr>
+                          <w:noProof/>
+                          <w:sz w:val="16"/>
+                          <w:szCs w:val="16"/>
+                        </w:rPr>
+                        <w:t>5</w:t>
+                      </w:r>
+                    </w:fldSimple>
                     <w:r>
                       <w:rPr>
                         <w:sz w:val="16"/>
@@ -4427,7 +4133,7 @@
 </file>
 
 <file path=word/numbering.xml><?xml version="1.0" encoding="utf-8"?>
-<w:numbering xmlns:wpc="http://schemas.microsoft.com/office/word/2010/wordprocessingCanvas" xmlns:mc="http://schemas.openxmlformats.org/markup-compatibility/2006" xmlns:o="urn:schemas-microsoft-com:office:office" xmlns:r="http://schemas.openxmlformats.org/officeDocument/2006/relationships" xmlns:m="http://schemas.openxmlformats.org/officeDocument/2006/math" xmlns:v="urn:schemas-microsoft-com:vml" xmlns:wp14="http://schemas.microsoft.com/office/word/2010/wordprocessingDrawing" xmlns:wp="http://schemas.openxmlformats.org/drawingml/2006/wordprocessingDrawing" xmlns:w10="urn:schemas-microsoft-com:office:word" xmlns:w="http://schemas.openxmlformats.org/wordprocessingml/2006/main" xmlns:w14="http://schemas.microsoft.com/office/word/2010/wordml" xmlns:wpg="http://schemas.microsoft.com/office/word/2010/wordprocessingGroup" xmlns:wpi="http://schemas.microsoft.com/office/word/2010/wordprocessingInk" xmlns:wne="http://schemas.microsoft.com/office/word/2006/wordml" xmlns:wps="http://schemas.microsoft.com/office/word/2010/wordprocessingShape" mc:Ignorable="w14 wp14">
+<w:numbering xmlns:wpc="http://schemas.microsoft.com/office/word/2010/wordprocessingCanvas" xmlns:mo="http://schemas.microsoft.com/office/mac/office/2008/main" xmlns:mc="http://schemas.openxmlformats.org/markup-compatibility/2006" xmlns:mv="urn:schemas-microsoft-com:mac:vml" xmlns:o="urn:schemas-microsoft-com:office:office" xmlns:r="http://schemas.openxmlformats.org/officeDocument/2006/relationships" xmlns:m="http://schemas.openxmlformats.org/officeDocument/2006/math" xmlns:v="urn:schemas-microsoft-com:vml" xmlns:wp14="http://schemas.microsoft.com/office/word/2010/wordprocessingDrawing" xmlns:wp="http://schemas.openxmlformats.org/drawingml/2006/wordprocessingDrawing" xmlns:w10="urn:schemas-microsoft-com:office:word" xmlns:w="http://schemas.openxmlformats.org/wordprocessingml/2006/main" xmlns:w14="http://schemas.microsoft.com/office/word/2010/wordml" xmlns:wpg="http://schemas.microsoft.com/office/word/2010/wordprocessingGroup" xmlns:wpi="http://schemas.microsoft.com/office/word/2010/wordprocessingInk" xmlns:wne="http://schemas.microsoft.com/office/word/2006/wordml" xmlns:wps="http://schemas.microsoft.com/office/word/2010/wordprocessingShape" mc:Ignorable="w14 wp14">
   <w:abstractNum w:abstractNumId="0">
     <w:nsid w:val="FFFFFF83"/>
     <w:multiLevelType w:val="singleLevel"/>
@@ -6257,7 +5963,7 @@
     <w:lvl w:ilvl="0">
       <w:start w:val="1"/>
       <w:numFmt w:val="decimal"/>
-      <w:pStyle w:val="Rubrik1"/>
+      <w:pStyle w:val="Heading1"/>
       <w:lvlText w:val="%1."/>
       <w:lvlJc w:val="left"/>
       <w:pPr>
@@ -6267,7 +5973,7 @@
     <w:lvl w:ilvl="1">
       <w:start w:val="1"/>
       <w:numFmt w:val="decimal"/>
-      <w:pStyle w:val="Rubrik2"/>
+      <w:pStyle w:val="Heading2"/>
       <w:lvlText w:val="%1.%2."/>
       <w:lvlJc w:val="left"/>
       <w:pPr>
@@ -6277,7 +5983,7 @@
     <w:lvl w:ilvl="2">
       <w:start w:val="1"/>
       <w:numFmt w:val="decimal"/>
-      <w:pStyle w:val="Rubrik3"/>
+      <w:pStyle w:val="Heading3"/>
       <w:lvlText w:val="%1.%2.%3."/>
       <w:lvlJc w:val="left"/>
       <w:pPr>
@@ -7613,7 +7319,7 @@
     </w:rPrDefault>
     <w:pPrDefault/>
   </w:docDefaults>
-  <w:latentStyles w:defLockedState="0" w:defUIPriority="99" w:defSemiHidden="1" w:defUnhideWhenUsed="1" w:defQFormat="0" w:count="267">
+  <w:latentStyles w:defLockedState="0" w:defUIPriority="99" w:defSemiHidden="1" w:defUnhideWhenUsed="1" w:defQFormat="0" w:count="276">
     <w:lsdException w:name="Normal" w:semiHidden="0" w:uiPriority="0" w:unhideWhenUsed="0" w:qFormat="1"/>
     <w:lsdException w:name="heading 1" w:semiHidden="0" w:uiPriority="9" w:unhideWhenUsed="0" w:qFormat="1"/>
     <w:lsdException w:name="heading 2" w:semiHidden="0" w:uiPriority="9" w:unhideWhenUsed="0" w:qFormat="1"/>
@@ -7767,11 +7473,11 @@
       <w:lang w:eastAsia="en-US"/>
     </w:rPr>
   </w:style>
-  <w:style w:type="paragraph" w:styleId="Rubrik1">
+  <w:style w:type="paragraph" w:styleId="Heading1">
     <w:name w:val="heading 1"/>
     <w:basedOn w:val="Normal"/>
     <w:next w:val="Normal"/>
-    <w:link w:val="Rubrik1Char"/>
+    <w:link w:val="Heading1Char"/>
     <w:uiPriority w:val="9"/>
     <w:qFormat/>
     <w:rsid w:val="00DE35C6"/>
@@ -7794,11 +7500,11 @@
       <w:szCs w:val="28"/>
     </w:rPr>
   </w:style>
-  <w:style w:type="paragraph" w:styleId="Rubrik2">
+  <w:style w:type="paragraph" w:styleId="Heading2">
     <w:name w:val="heading 2"/>
     <w:basedOn w:val="Normal"/>
     <w:next w:val="Normal"/>
-    <w:link w:val="Rubrik2Char"/>
+    <w:link w:val="Heading2Char"/>
     <w:autoRedefine/>
     <w:uiPriority w:val="9"/>
     <w:qFormat/>
@@ -7822,11 +7528,11 @@
       <w:szCs w:val="26"/>
     </w:rPr>
   </w:style>
-  <w:style w:type="paragraph" w:styleId="Rubrik3">
+  <w:style w:type="paragraph" w:styleId="Heading3">
     <w:name w:val="heading 3"/>
     <w:basedOn w:val="Normal"/>
     <w:next w:val="Normal"/>
-    <w:link w:val="Rubrik3Char"/>
+    <w:link w:val="Heading3Char"/>
     <w:uiPriority w:val="9"/>
     <w:qFormat/>
     <w:rsid w:val="00DE35C6"/>
@@ -7845,11 +7551,11 @@
       <w:bCs/>
     </w:rPr>
   </w:style>
-  <w:style w:type="paragraph" w:styleId="Rubrik4">
+  <w:style w:type="paragraph" w:styleId="Heading4">
     <w:name w:val="heading 4"/>
     <w:basedOn w:val="Normal"/>
     <w:next w:val="Normal"/>
-    <w:link w:val="Rubrik4Char"/>
+    <w:link w:val="Heading4Char"/>
     <w:uiPriority w:val="9"/>
     <w:rsid w:val="005A0069"/>
     <w:pPr>
@@ -7865,11 +7571,11 @@
       <w:sz w:val="24"/>
     </w:rPr>
   </w:style>
-  <w:style w:type="paragraph" w:styleId="Rubrik5">
+  <w:style w:type="paragraph" w:styleId="Heading5">
     <w:name w:val="heading 5"/>
     <w:basedOn w:val="Normal"/>
     <w:next w:val="Normal"/>
-    <w:link w:val="Rubrik5Char"/>
+    <w:link w:val="Heading5Char"/>
     <w:uiPriority w:val="9"/>
     <w:rsid w:val="00212825"/>
     <w:pPr>
@@ -7883,7 +7589,7 @@
       <w:color w:val="001522"/>
     </w:rPr>
   </w:style>
-  <w:style w:type="paragraph" w:styleId="Rubrik6">
+  <w:style w:type="paragraph" w:styleId="Heading6">
     <w:name w:val="heading 6"/>
     <w:basedOn w:val="Normal"/>
     <w:next w:val="Normal"/>
@@ -7907,7 +7613,7 @@
       <w:lang w:eastAsia="sv-SE"/>
     </w:rPr>
   </w:style>
-  <w:style w:type="paragraph" w:styleId="Rubrik7">
+  <w:style w:type="paragraph" w:styleId="Heading7">
     <w:name w:val="heading 7"/>
     <w:basedOn w:val="Normal"/>
     <w:next w:val="Normal"/>
@@ -7930,7 +7636,7 @@
       <w:lang w:eastAsia="sv-SE"/>
     </w:rPr>
   </w:style>
-  <w:style w:type="paragraph" w:styleId="Rubrik8">
+  <w:style w:type="paragraph" w:styleId="Heading8">
     <w:name w:val="heading 8"/>
     <w:basedOn w:val="Normal"/>
     <w:next w:val="Normal"/>
@@ -7955,7 +7661,7 @@
       <w:lang w:eastAsia="sv-SE"/>
     </w:rPr>
   </w:style>
-  <w:style w:type="paragraph" w:styleId="Rubrik9">
+  <w:style w:type="paragraph" w:styleId="Heading9">
     <w:name w:val="heading 9"/>
     <w:basedOn w:val="Normal"/>
     <w:next w:val="Normal"/>
@@ -7977,13 +7683,13 @@
       <w:lang w:eastAsia="sv-SE"/>
     </w:rPr>
   </w:style>
-  <w:style w:type="character" w:default="1" w:styleId="Standardstycketeckensnitt">
+  <w:style w:type="character" w:default="1" w:styleId="DefaultParagraphFont">
     <w:name w:val="Default Paragraph Font"/>
     <w:uiPriority w:val="1"/>
     <w:semiHidden/>
     <w:unhideWhenUsed/>
   </w:style>
-  <w:style w:type="table" w:default="1" w:styleId="Normaltabell">
+  <w:style w:type="table" w:default="1" w:styleId="TableNormal">
     <w:name w:val="Normal Table"/>
     <w:uiPriority w:val="99"/>
     <w:semiHidden/>
@@ -7998,16 +7704,16 @@
       </w:tblCellMar>
     </w:tblPr>
   </w:style>
-  <w:style w:type="numbering" w:default="1" w:styleId="Ingenlista">
+  <w:style w:type="numbering" w:default="1" w:styleId="NoList">
     <w:name w:val="No List"/>
     <w:uiPriority w:val="99"/>
     <w:semiHidden/>
     <w:unhideWhenUsed/>
   </w:style>
-  <w:style w:type="character" w:customStyle="1" w:styleId="Rubrik1Char">
-    <w:name w:val="Rubrik 1 Char"/>
-    <w:basedOn w:val="Standardstycketeckensnitt"/>
-    <w:link w:val="Rubrik1"/>
+  <w:style w:type="character" w:customStyle="1" w:styleId="Heading1Char">
+    <w:name w:val="Heading 1 Char"/>
+    <w:basedOn w:val="DefaultParagraphFont"/>
+    <w:link w:val="Heading1"/>
     <w:uiPriority w:val="9"/>
     <w:rsid w:val="00DE35C6"/>
     <w:rPr>
@@ -8018,10 +7724,10 @@
       <w:lang w:eastAsia="en-US"/>
     </w:rPr>
   </w:style>
-  <w:style w:type="character" w:customStyle="1" w:styleId="Rubrik2Char">
-    <w:name w:val="Rubrik 2 Char"/>
-    <w:basedOn w:val="Standardstycketeckensnitt"/>
-    <w:link w:val="Rubrik2"/>
+  <w:style w:type="character" w:customStyle="1" w:styleId="Heading2Char">
+    <w:name w:val="Heading 2 Char"/>
+    <w:basedOn w:val="DefaultParagraphFont"/>
+    <w:link w:val="Heading2"/>
     <w:uiPriority w:val="9"/>
     <w:rsid w:val="00DE35C6"/>
     <w:rPr>
@@ -8032,10 +7738,10 @@
       <w:lang w:eastAsia="en-US"/>
     </w:rPr>
   </w:style>
-  <w:style w:type="character" w:customStyle="1" w:styleId="Rubrik3Char">
-    <w:name w:val="Rubrik 3 Char"/>
-    <w:basedOn w:val="Standardstycketeckensnitt"/>
-    <w:link w:val="Rubrik3"/>
+  <w:style w:type="character" w:customStyle="1" w:styleId="Heading3Char">
+    <w:name w:val="Heading 3 Char"/>
+    <w:basedOn w:val="DefaultParagraphFont"/>
+    <w:link w:val="Heading3"/>
     <w:uiPriority w:val="9"/>
     <w:rsid w:val="00DE35C6"/>
     <w:rPr>
@@ -8045,10 +7751,10 @@
       <w:lang w:eastAsia="en-US"/>
     </w:rPr>
   </w:style>
-  <w:style w:type="character" w:customStyle="1" w:styleId="Rubrik4Char">
-    <w:name w:val="Rubrik 4 Char"/>
-    <w:basedOn w:val="Standardstycketeckensnitt"/>
-    <w:link w:val="Rubrik4"/>
+  <w:style w:type="character" w:customStyle="1" w:styleId="Heading4Char">
+    <w:name w:val="Heading 4 Char"/>
+    <w:basedOn w:val="DefaultParagraphFont"/>
+    <w:link w:val="Heading4"/>
     <w:uiPriority w:val="9"/>
     <w:semiHidden/>
     <w:rsid w:val="00415214"/>
@@ -8059,10 +7765,10 @@
       <w:sz w:val="24"/>
     </w:rPr>
   </w:style>
-  <w:style w:type="character" w:customStyle="1" w:styleId="Rubrik5Char">
-    <w:name w:val="Rubrik 5 Char"/>
-    <w:basedOn w:val="Standardstycketeckensnitt"/>
-    <w:link w:val="Rubrik5"/>
+  <w:style w:type="character" w:customStyle="1" w:styleId="Heading5Char">
+    <w:name w:val="Heading 5 Char"/>
+    <w:basedOn w:val="DefaultParagraphFont"/>
+    <w:link w:val="Heading5"/>
     <w:uiPriority w:val="9"/>
     <w:semiHidden/>
     <w:rsid w:val="00212825"/>
@@ -8072,10 +7778,10 @@
       <w:sz w:val="19"/>
     </w:rPr>
   </w:style>
-  <w:style w:type="paragraph" w:styleId="Sidhuvud">
+  <w:style w:type="paragraph" w:styleId="Header">
     <w:name w:val="header"/>
     <w:basedOn w:val="Normal"/>
-    <w:link w:val="SidhuvudChar"/>
+    <w:link w:val="HeaderChar"/>
     <w:uiPriority w:val="99"/>
     <w:unhideWhenUsed/>
     <w:rsid w:val="00C72B17"/>
@@ -8087,10 +7793,10 @@
       <w:spacing w:line="240" w:lineRule="auto"/>
     </w:pPr>
   </w:style>
-  <w:style w:type="character" w:customStyle="1" w:styleId="SidhuvudChar">
-    <w:name w:val="Sidhuvud Char"/>
-    <w:basedOn w:val="Standardstycketeckensnitt"/>
-    <w:link w:val="Sidhuvud"/>
+  <w:style w:type="character" w:customStyle="1" w:styleId="HeaderChar">
+    <w:name w:val="Header Char"/>
+    <w:basedOn w:val="DefaultParagraphFont"/>
+    <w:link w:val="Header"/>
     <w:uiPriority w:val="99"/>
     <w:rsid w:val="00C72B17"/>
     <w:rPr>
@@ -8098,9 +7804,9 @@
       <w:sz w:val="20"/>
     </w:rPr>
   </w:style>
-  <w:style w:type="character" w:styleId="AnvndHyperlnk">
+  <w:style w:type="character" w:styleId="FollowedHyperlink">
     <w:name w:val="FollowedHyperlink"/>
-    <w:basedOn w:val="Standardstycketeckensnitt"/>
+    <w:basedOn w:val="DefaultParagraphFont"/>
     <w:uiPriority w:val="99"/>
     <w:semiHidden/>
     <w:unhideWhenUsed/>
@@ -8110,10 +7816,10 @@
       <w:u w:val="single"/>
     </w:rPr>
   </w:style>
-  <w:style w:type="paragraph" w:styleId="Sidfot">
+  <w:style w:type="paragraph" w:styleId="Footer">
     <w:name w:val="footer"/>
     <w:basedOn w:val="Normal"/>
-    <w:link w:val="SidfotChar"/>
+    <w:link w:val="FooterChar"/>
     <w:unhideWhenUsed/>
     <w:rsid w:val="00CF47A0"/>
     <w:pPr>
@@ -8128,10 +7834,10 @@
       <w:sz w:val="12"/>
     </w:rPr>
   </w:style>
-  <w:style w:type="character" w:customStyle="1" w:styleId="SidfotChar">
-    <w:name w:val="Sidfot Char"/>
-    <w:basedOn w:val="Standardstycketeckensnitt"/>
-    <w:link w:val="Sidfot"/>
+  <w:style w:type="character" w:customStyle="1" w:styleId="FooterChar">
+    <w:name w:val="Footer Char"/>
+    <w:basedOn w:val="DefaultParagraphFont"/>
+    <w:link w:val="Footer"/>
     <w:rsid w:val="00CF47A0"/>
     <w:rPr>
       <w:rFonts w:ascii="Georgia" w:hAnsi="Georgia"/>
@@ -8140,10 +7846,10 @@
       <w:lang w:eastAsia="en-US"/>
     </w:rPr>
   </w:style>
-  <w:style w:type="paragraph" w:styleId="Liststycke">
+  <w:style w:type="paragraph" w:styleId="ListParagraph">
     <w:name w:val="List Paragraph"/>
     <w:basedOn w:val="Normal"/>
-    <w:link w:val="ListstyckeChar"/>
+    <w:link w:val="ListParagraphChar"/>
     <w:uiPriority w:val="34"/>
     <w:rsid w:val="008F38AA"/>
     <w:pPr>
@@ -8151,10 +7857,10 @@
       <w:contextualSpacing/>
     </w:pPr>
   </w:style>
-  <w:style w:type="character" w:customStyle="1" w:styleId="ListstyckeChar">
-    <w:name w:val="Liststycke Char"/>
-    <w:basedOn w:val="Standardstycketeckensnitt"/>
-    <w:link w:val="Liststycke"/>
+  <w:style w:type="character" w:customStyle="1" w:styleId="ListParagraphChar">
+    <w:name w:val="List Paragraph Char"/>
+    <w:basedOn w:val="DefaultParagraphFont"/>
+    <w:link w:val="ListParagraph"/>
     <w:uiPriority w:val="34"/>
     <w:rsid w:val="008F38AA"/>
     <w:rPr>
@@ -8162,7 +7868,7 @@
       <w:sz w:val="20"/>
     </w:rPr>
   </w:style>
-  <w:style w:type="paragraph" w:styleId="Punktlista">
+  <w:style w:type="paragraph" w:styleId="ListBullet">
     <w:name w:val="List Bullet"/>
     <w:basedOn w:val="Normal"/>
     <w:uiPriority w:val="99"/>
@@ -8174,9 +7880,9 @@
       <w:contextualSpacing/>
     </w:pPr>
   </w:style>
-  <w:style w:type="table" w:styleId="Tabellrutnt">
+  <w:style w:type="table" w:styleId="TableGrid">
     <w:name w:val="Table Grid"/>
-    <w:basedOn w:val="Normaltabell"/>
+    <w:basedOn w:val="TableNormal"/>
     <w:uiPriority w:val="59"/>
     <w:semiHidden/>
     <w:rsid w:val="00E738E4"/>
@@ -8198,10 +7904,10 @@
       </w:tblCellMar>
     </w:tblPr>
   </w:style>
-  <w:style w:type="paragraph" w:styleId="Ballongtext">
+  <w:style w:type="paragraph" w:styleId="BalloonText">
     <w:name w:val="Balloon Text"/>
     <w:basedOn w:val="Normal"/>
-    <w:link w:val="BallongtextChar"/>
+    <w:link w:val="BalloonTextChar"/>
     <w:uiPriority w:val="99"/>
     <w:semiHidden/>
     <w:unhideWhenUsed/>
@@ -8215,10 +7921,10 @@
       <w:szCs w:val="16"/>
     </w:rPr>
   </w:style>
-  <w:style w:type="character" w:customStyle="1" w:styleId="BallongtextChar">
-    <w:name w:val="Ballongtext Char"/>
-    <w:basedOn w:val="Standardstycketeckensnitt"/>
-    <w:link w:val="Ballongtext"/>
+  <w:style w:type="character" w:customStyle="1" w:styleId="BalloonTextChar">
+    <w:name w:val="Balloon Text Char"/>
+    <w:basedOn w:val="DefaultParagraphFont"/>
+    <w:link w:val="BalloonText"/>
     <w:uiPriority w:val="99"/>
     <w:semiHidden/>
     <w:rsid w:val="00F46893"/>
@@ -8228,11 +7934,11 @@
       <w:szCs w:val="16"/>
     </w:rPr>
   </w:style>
-  <w:style w:type="paragraph" w:styleId="Underrubrik">
+  <w:style w:type="paragraph" w:styleId="Subtitle">
     <w:name w:val="Subtitle"/>
     <w:basedOn w:val="Normal"/>
     <w:next w:val="Normal"/>
-    <w:link w:val="UnderrubrikChar"/>
+    <w:link w:val="SubtitleChar"/>
     <w:uiPriority w:val="11"/>
     <w:rsid w:val="00415214"/>
     <w:pPr>
@@ -8250,10 +7956,10 @@
       <w:szCs w:val="24"/>
     </w:rPr>
   </w:style>
-  <w:style w:type="character" w:customStyle="1" w:styleId="UnderrubrikChar">
-    <w:name w:val="Underrubrik Char"/>
-    <w:basedOn w:val="Standardstycketeckensnitt"/>
-    <w:link w:val="Underrubrik"/>
+  <w:style w:type="character" w:customStyle="1" w:styleId="SubtitleChar">
+    <w:name w:val="Subtitle Char"/>
+    <w:basedOn w:val="DefaultParagraphFont"/>
+    <w:link w:val="Subtitle"/>
     <w:uiPriority w:val="11"/>
     <w:rsid w:val="00415214"/>
     <w:rPr>
@@ -8265,9 +7971,9 @@
       <w:szCs w:val="24"/>
     </w:rPr>
   </w:style>
-  <w:style w:type="character" w:styleId="Hyperlnk">
+  <w:style w:type="character" w:styleId="Hyperlink">
     <w:name w:val="Hyperlink"/>
-    <w:basedOn w:val="Standardstycketeckensnitt"/>
+    <w:basedOn w:val="DefaultParagraphFont"/>
     <w:uiPriority w:val="99"/>
     <w:rsid w:val="00F456CC"/>
     <w:rPr>
@@ -8275,10 +7981,10 @@
       <w:u w:val="single"/>
     </w:rPr>
   </w:style>
-  <w:style w:type="paragraph" w:styleId="Brdtext">
+  <w:style w:type="paragraph" w:styleId="BodyText">
     <w:name w:val="Body Text"/>
     <w:basedOn w:val="Normal"/>
-    <w:link w:val="BrdtextChar"/>
+    <w:link w:val="BodyTextChar"/>
     <w:rsid w:val="00933E2C"/>
     <w:pPr>
       <w:spacing w:before="20" w:after="100" w:line="240" w:lineRule="auto"/>
@@ -8290,10 +7996,10 @@
       <w:lang w:val="en-GB" w:eastAsia="en-GB"/>
     </w:rPr>
   </w:style>
-  <w:style w:type="character" w:customStyle="1" w:styleId="BrdtextChar">
-    <w:name w:val="Brödtext Char"/>
-    <w:basedOn w:val="Standardstycketeckensnitt"/>
-    <w:link w:val="Brdtext"/>
+  <w:style w:type="character" w:customStyle="1" w:styleId="BodyTextChar">
+    <w:name w:val="Body Text Char"/>
+    <w:basedOn w:val="DefaultParagraphFont"/>
+    <w:link w:val="BodyText"/>
     <w:rsid w:val="00933E2C"/>
     <w:rPr>
       <w:rFonts w:ascii="Times New Roman" w:eastAsia="Times New Roman" w:hAnsi="Times New Roman"/>
@@ -8304,7 +8010,7 @@
   </w:style>
   <w:style w:type="paragraph" w:customStyle="1" w:styleId="TableText">
     <w:name w:val="Table Text"/>
-    <w:basedOn w:val="Brdtext"/>
+    <w:basedOn w:val="BodyText"/>
     <w:rsid w:val="00933E2C"/>
     <w:pPr>
       <w:suppressAutoHyphens/>
@@ -8353,7 +8059,7 @@
       <w:bCs/>
     </w:rPr>
   </w:style>
-  <w:style w:type="paragraph" w:styleId="Innehll2">
+  <w:style w:type="paragraph" w:styleId="TOC2">
     <w:name w:val="toc 2"/>
     <w:basedOn w:val="Normal"/>
     <w:next w:val="Normal"/>
@@ -8366,7 +8072,7 @@
       <w:ind w:left="200"/>
     </w:pPr>
   </w:style>
-  <w:style w:type="paragraph" w:styleId="Innehll1">
+  <w:style w:type="paragraph" w:styleId="TOC1">
     <w:name w:val="toc 1"/>
     <w:basedOn w:val="Normal"/>
     <w:next w:val="Normal"/>
@@ -8390,7 +8096,7 @@
 </file>
 
 <file path=word/stylesWithEffects.xml><?xml version="1.0" encoding="utf-8"?>
-<w:styles xmlns:wpc="http://schemas.microsoft.com/office/word/2010/wordprocessingCanvas" xmlns:mc="http://schemas.openxmlformats.org/markup-compatibility/2006" xmlns:o="urn:schemas-microsoft-com:office:office" xmlns:r="http://schemas.openxmlformats.org/officeDocument/2006/relationships" xmlns:m="http://schemas.openxmlformats.org/officeDocument/2006/math" xmlns:v="urn:schemas-microsoft-com:vml" xmlns:wp14="http://schemas.microsoft.com/office/word/2010/wordprocessingDrawing" xmlns:wp="http://schemas.openxmlformats.org/drawingml/2006/wordprocessingDrawing" xmlns:w10="urn:schemas-microsoft-com:office:word" xmlns:w="http://schemas.openxmlformats.org/wordprocessingml/2006/main" xmlns:w14="http://schemas.microsoft.com/office/word/2010/wordml" xmlns:wpg="http://schemas.microsoft.com/office/word/2010/wordprocessingGroup" xmlns:wpi="http://schemas.microsoft.com/office/word/2010/wordprocessingInk" xmlns:wne="http://schemas.microsoft.com/office/word/2006/wordml" xmlns:wps="http://schemas.microsoft.com/office/word/2010/wordprocessingShape" mc:Ignorable="w14 wp14">
+<w:styles xmlns:wpc="http://schemas.microsoft.com/office/word/2010/wordprocessingCanvas" xmlns:mo="http://schemas.microsoft.com/office/mac/office/2008/main" xmlns:mc="http://schemas.openxmlformats.org/markup-compatibility/2006" xmlns:mv="urn:schemas-microsoft-com:mac:vml" xmlns:o="urn:schemas-microsoft-com:office:office" xmlns:r="http://schemas.openxmlformats.org/officeDocument/2006/relationships" xmlns:m="http://schemas.openxmlformats.org/officeDocument/2006/math" xmlns:v="urn:schemas-microsoft-com:vml" xmlns:wp14="http://schemas.microsoft.com/office/word/2010/wordprocessingDrawing" xmlns:wp="http://schemas.openxmlformats.org/drawingml/2006/wordprocessingDrawing" xmlns:w10="urn:schemas-microsoft-com:office:word" xmlns:w="http://schemas.openxmlformats.org/wordprocessingml/2006/main" xmlns:w14="http://schemas.microsoft.com/office/word/2010/wordml" xmlns:wpg="http://schemas.microsoft.com/office/word/2010/wordprocessingGroup" xmlns:wpi="http://schemas.microsoft.com/office/word/2010/wordprocessingInk" xmlns:wne="http://schemas.microsoft.com/office/word/2006/wordml" xmlns:wps="http://schemas.microsoft.com/office/word/2010/wordprocessingShape" mc:Ignorable="w14 wp14">
   <w:docDefaults>
     <w:rPrDefault>
       <w:rPr>
@@ -8400,7 +8106,7 @@
     </w:rPrDefault>
     <w:pPrDefault/>
   </w:docDefaults>
-  <w:latentStyles w:defLockedState="0" w:defUIPriority="99" w:defSemiHidden="1" w:defUnhideWhenUsed="1" w:defQFormat="0" w:count="267">
+  <w:latentStyles w:defLockedState="0" w:defUIPriority="99" w:defSemiHidden="1" w:defUnhideWhenUsed="1" w:defQFormat="0" w:count="276">
     <w:lsdException w:name="Normal" w:semiHidden="0" w:uiPriority="0" w:unhideWhenUsed="0" w:qFormat="1"/>
     <w:lsdException w:name="heading 1" w:semiHidden="0" w:uiPriority="9" w:unhideWhenUsed="0" w:qFormat="1"/>
     <w:lsdException w:name="heading 2" w:semiHidden="0" w:uiPriority="9" w:unhideWhenUsed="0" w:qFormat="1"/>
@@ -8554,11 +8260,11 @@
       <w:lang w:eastAsia="en-US"/>
     </w:rPr>
   </w:style>
-  <w:style w:type="paragraph" w:styleId="Rubrik1">
+  <w:style w:type="paragraph" w:styleId="Heading1">
     <w:name w:val="heading 1"/>
     <w:basedOn w:val="Normal"/>
     <w:next w:val="Normal"/>
-    <w:link w:val="Rubrik1Char"/>
+    <w:link w:val="Heading1Char"/>
     <w:uiPriority w:val="9"/>
     <w:qFormat/>
     <w:rsid w:val="00DE35C6"/>
@@ -8581,11 +8287,11 @@
       <w:szCs w:val="28"/>
     </w:rPr>
   </w:style>
-  <w:style w:type="paragraph" w:styleId="Rubrik2">
+  <w:style w:type="paragraph" w:styleId="Heading2">
     <w:name w:val="heading 2"/>
     <w:basedOn w:val="Normal"/>
     <w:next w:val="Normal"/>
-    <w:link w:val="Rubrik2Char"/>
+    <w:link w:val="Heading2Char"/>
     <w:autoRedefine/>
     <w:uiPriority w:val="9"/>
     <w:qFormat/>
@@ -8609,11 +8315,11 @@
       <w:szCs w:val="26"/>
     </w:rPr>
   </w:style>
-  <w:style w:type="paragraph" w:styleId="Rubrik3">
+  <w:style w:type="paragraph" w:styleId="Heading3">
     <w:name w:val="heading 3"/>
     <w:basedOn w:val="Normal"/>
     <w:next w:val="Normal"/>
-    <w:link w:val="Rubrik3Char"/>
+    <w:link w:val="Heading3Char"/>
     <w:uiPriority w:val="9"/>
     <w:qFormat/>
     <w:rsid w:val="00DE35C6"/>
@@ -8632,11 +8338,11 @@
       <w:bCs/>
     </w:rPr>
   </w:style>
-  <w:style w:type="paragraph" w:styleId="Rubrik4">
+  <w:style w:type="paragraph" w:styleId="Heading4">
     <w:name w:val="heading 4"/>
     <w:basedOn w:val="Normal"/>
     <w:next w:val="Normal"/>
-    <w:link w:val="Rubrik4Char"/>
+    <w:link w:val="Heading4Char"/>
     <w:uiPriority w:val="9"/>
     <w:rsid w:val="005A0069"/>
     <w:pPr>
@@ -8652,11 +8358,11 @@
       <w:sz w:val="24"/>
     </w:rPr>
   </w:style>
-  <w:style w:type="paragraph" w:styleId="Rubrik5">
+  <w:style w:type="paragraph" w:styleId="Heading5">
     <w:name w:val="heading 5"/>
     <w:basedOn w:val="Normal"/>
     <w:next w:val="Normal"/>
-    <w:link w:val="Rubrik5Char"/>
+    <w:link w:val="Heading5Char"/>
     <w:uiPriority w:val="9"/>
     <w:rsid w:val="00212825"/>
     <w:pPr>
@@ -8670,7 +8376,7 @@
       <w:color w:val="001522"/>
     </w:rPr>
   </w:style>
-  <w:style w:type="paragraph" w:styleId="Rubrik6">
+  <w:style w:type="paragraph" w:styleId="Heading6">
     <w:name w:val="heading 6"/>
     <w:basedOn w:val="Normal"/>
     <w:next w:val="Normal"/>
@@ -8694,7 +8400,7 @@
       <w:lang w:eastAsia="sv-SE"/>
     </w:rPr>
   </w:style>
-  <w:style w:type="paragraph" w:styleId="Rubrik7">
+  <w:style w:type="paragraph" w:styleId="Heading7">
     <w:name w:val="heading 7"/>
     <w:basedOn w:val="Normal"/>
     <w:next w:val="Normal"/>
@@ -8717,7 +8423,7 @@
       <w:lang w:eastAsia="sv-SE"/>
     </w:rPr>
   </w:style>
-  <w:style w:type="paragraph" w:styleId="Rubrik8">
+  <w:style w:type="paragraph" w:styleId="Heading8">
     <w:name w:val="heading 8"/>
     <w:basedOn w:val="Normal"/>
     <w:next w:val="Normal"/>
@@ -8742,7 +8448,7 @@
       <w:lang w:eastAsia="sv-SE"/>
     </w:rPr>
   </w:style>
-  <w:style w:type="paragraph" w:styleId="Rubrik9">
+  <w:style w:type="paragraph" w:styleId="Heading9">
     <w:name w:val="heading 9"/>
     <w:basedOn w:val="Normal"/>
     <w:next w:val="Normal"/>
@@ -8764,13 +8470,13 @@
       <w:lang w:eastAsia="sv-SE"/>
     </w:rPr>
   </w:style>
-  <w:style w:type="character" w:default="1" w:styleId="Standardstycketeckensnitt">
+  <w:style w:type="character" w:default="1" w:styleId="DefaultParagraphFont">
     <w:name w:val="Default Paragraph Font"/>
     <w:uiPriority w:val="1"/>
     <w:semiHidden/>
     <w:unhideWhenUsed/>
   </w:style>
-  <w:style w:type="table" w:default="1" w:styleId="Normaltabell">
+  <w:style w:type="table" w:default="1" w:styleId="TableNormal">
     <w:name w:val="Normal Table"/>
     <w:uiPriority w:val="99"/>
     <w:semiHidden/>
@@ -8785,16 +8491,16 @@
       </w:tblCellMar>
     </w:tblPr>
   </w:style>
-  <w:style w:type="numbering" w:default="1" w:styleId="Ingenlista">
+  <w:style w:type="numbering" w:default="1" w:styleId="NoList">
     <w:name w:val="No List"/>
     <w:uiPriority w:val="99"/>
     <w:semiHidden/>
     <w:unhideWhenUsed/>
   </w:style>
-  <w:style w:type="character" w:customStyle="1" w:styleId="Rubrik1Char">
-    <w:name w:val="Rubrik 1 Char"/>
-    <w:basedOn w:val="Standardstycketeckensnitt"/>
-    <w:link w:val="Rubrik1"/>
+  <w:style w:type="character" w:customStyle="1" w:styleId="Heading1Char">
+    <w:name w:val="Heading 1 Char"/>
+    <w:basedOn w:val="DefaultParagraphFont"/>
+    <w:link w:val="Heading1"/>
     <w:uiPriority w:val="9"/>
     <w:rsid w:val="00DE35C6"/>
     <w:rPr>
@@ -8805,10 +8511,10 @@
       <w:lang w:eastAsia="en-US"/>
     </w:rPr>
   </w:style>
-  <w:style w:type="character" w:customStyle="1" w:styleId="Rubrik2Char">
-    <w:name w:val="Rubrik 2 Char"/>
-    <w:basedOn w:val="Standardstycketeckensnitt"/>
-    <w:link w:val="Rubrik2"/>
+  <w:style w:type="character" w:customStyle="1" w:styleId="Heading2Char">
+    <w:name w:val="Heading 2 Char"/>
+    <w:basedOn w:val="DefaultParagraphFont"/>
+    <w:link w:val="Heading2"/>
     <w:uiPriority w:val="9"/>
     <w:rsid w:val="00DE35C6"/>
     <w:rPr>
@@ -8819,10 +8525,10 @@
       <w:lang w:eastAsia="en-US"/>
     </w:rPr>
   </w:style>
-  <w:style w:type="character" w:customStyle="1" w:styleId="Rubrik3Char">
-    <w:name w:val="Rubrik 3 Char"/>
-    <w:basedOn w:val="Standardstycketeckensnitt"/>
-    <w:link w:val="Rubrik3"/>
+  <w:style w:type="character" w:customStyle="1" w:styleId="Heading3Char">
+    <w:name w:val="Heading 3 Char"/>
+    <w:basedOn w:val="DefaultParagraphFont"/>
+    <w:link w:val="Heading3"/>
     <w:uiPriority w:val="9"/>
     <w:rsid w:val="00DE35C6"/>
     <w:rPr>
@@ -8832,10 +8538,10 @@
       <w:lang w:eastAsia="en-US"/>
     </w:rPr>
   </w:style>
-  <w:style w:type="character" w:customStyle="1" w:styleId="Rubrik4Char">
-    <w:name w:val="Rubrik 4 Char"/>
-    <w:basedOn w:val="Standardstycketeckensnitt"/>
-    <w:link w:val="Rubrik4"/>
+  <w:style w:type="character" w:customStyle="1" w:styleId="Heading4Char">
+    <w:name w:val="Heading 4 Char"/>
+    <w:basedOn w:val="DefaultParagraphFont"/>
+    <w:link w:val="Heading4"/>
     <w:uiPriority w:val="9"/>
     <w:semiHidden/>
     <w:rsid w:val="00415214"/>
@@ -8846,10 +8552,10 @@
       <w:sz w:val="24"/>
     </w:rPr>
   </w:style>
-  <w:style w:type="character" w:customStyle="1" w:styleId="Rubrik5Char">
-    <w:name w:val="Rubrik 5 Char"/>
-    <w:basedOn w:val="Standardstycketeckensnitt"/>
-    <w:link w:val="Rubrik5"/>
+  <w:style w:type="character" w:customStyle="1" w:styleId="Heading5Char">
+    <w:name w:val="Heading 5 Char"/>
+    <w:basedOn w:val="DefaultParagraphFont"/>
+    <w:link w:val="Heading5"/>
     <w:uiPriority w:val="9"/>
     <w:semiHidden/>
     <w:rsid w:val="00212825"/>
@@ -8859,10 +8565,10 @@
       <w:sz w:val="19"/>
     </w:rPr>
   </w:style>
-  <w:style w:type="paragraph" w:styleId="Sidhuvud">
+  <w:style w:type="paragraph" w:styleId="Header">
     <w:name w:val="header"/>
     <w:basedOn w:val="Normal"/>
-    <w:link w:val="SidhuvudChar"/>
+    <w:link w:val="HeaderChar"/>
     <w:uiPriority w:val="99"/>
     <w:unhideWhenUsed/>
     <w:rsid w:val="00C72B17"/>
@@ -8874,10 +8580,10 @@
       <w:spacing w:line="240" w:lineRule="auto"/>
     </w:pPr>
   </w:style>
-  <w:style w:type="character" w:customStyle="1" w:styleId="SidhuvudChar">
-    <w:name w:val="Sidhuvud Char"/>
-    <w:basedOn w:val="Standardstycketeckensnitt"/>
-    <w:link w:val="Sidhuvud"/>
+  <w:style w:type="character" w:customStyle="1" w:styleId="HeaderChar">
+    <w:name w:val="Header Char"/>
+    <w:basedOn w:val="DefaultParagraphFont"/>
+    <w:link w:val="Header"/>
     <w:uiPriority w:val="99"/>
     <w:rsid w:val="00C72B17"/>
     <w:rPr>
@@ -8885,9 +8591,9 @@
       <w:sz w:val="20"/>
     </w:rPr>
   </w:style>
-  <w:style w:type="character" w:styleId="AnvndHyperlnk">
+  <w:style w:type="character" w:styleId="FollowedHyperlink">
     <w:name w:val="FollowedHyperlink"/>
-    <w:basedOn w:val="Standardstycketeckensnitt"/>
+    <w:basedOn w:val="DefaultParagraphFont"/>
     <w:uiPriority w:val="99"/>
     <w:semiHidden/>
     <w:unhideWhenUsed/>
@@ -8897,10 +8603,10 @@
       <w:u w:val="single"/>
     </w:rPr>
   </w:style>
-  <w:style w:type="paragraph" w:styleId="Sidfot">
+  <w:style w:type="paragraph" w:styleId="Footer">
     <w:name w:val="footer"/>
     <w:basedOn w:val="Normal"/>
-    <w:link w:val="SidfotChar"/>
+    <w:link w:val="FooterChar"/>
     <w:unhideWhenUsed/>
     <w:rsid w:val="00CF47A0"/>
     <w:pPr>
@@ -8915,10 +8621,10 @@
       <w:sz w:val="12"/>
     </w:rPr>
   </w:style>
-  <w:style w:type="character" w:customStyle="1" w:styleId="SidfotChar">
-    <w:name w:val="Sidfot Char"/>
-    <w:basedOn w:val="Standardstycketeckensnitt"/>
-    <w:link w:val="Sidfot"/>
+  <w:style w:type="character" w:customStyle="1" w:styleId="FooterChar">
+    <w:name w:val="Footer Char"/>
+    <w:basedOn w:val="DefaultParagraphFont"/>
+    <w:link w:val="Footer"/>
     <w:rsid w:val="00CF47A0"/>
     <w:rPr>
       <w:rFonts w:ascii="Georgia" w:hAnsi="Georgia"/>
@@ -8927,10 +8633,10 @@
       <w:lang w:eastAsia="en-US"/>
     </w:rPr>
   </w:style>
-  <w:style w:type="paragraph" w:styleId="Liststycke">
+  <w:style w:type="paragraph" w:styleId="ListParagraph">
     <w:name w:val="List Paragraph"/>
     <w:basedOn w:val="Normal"/>
-    <w:link w:val="ListstyckeChar"/>
+    <w:link w:val="ListParagraphChar"/>
     <w:uiPriority w:val="34"/>
     <w:rsid w:val="008F38AA"/>
     <w:pPr>
@@ -8938,10 +8644,10 @@
       <w:contextualSpacing/>
     </w:pPr>
   </w:style>
-  <w:style w:type="character" w:customStyle="1" w:styleId="ListstyckeChar">
-    <w:name w:val="Liststycke Char"/>
-    <w:basedOn w:val="Standardstycketeckensnitt"/>
-    <w:link w:val="Liststycke"/>
+  <w:style w:type="character" w:customStyle="1" w:styleId="ListParagraphChar">
+    <w:name w:val="List Paragraph Char"/>
+    <w:basedOn w:val="DefaultParagraphFont"/>
+    <w:link w:val="ListParagraph"/>
     <w:uiPriority w:val="34"/>
     <w:rsid w:val="008F38AA"/>
     <w:rPr>
@@ -8949,7 +8655,7 @@
       <w:sz w:val="20"/>
     </w:rPr>
   </w:style>
-  <w:style w:type="paragraph" w:styleId="Punktlista">
+  <w:style w:type="paragraph" w:styleId="ListBullet">
     <w:name w:val="List Bullet"/>
     <w:basedOn w:val="Normal"/>
     <w:uiPriority w:val="99"/>
@@ -8961,9 +8667,9 @@
       <w:contextualSpacing/>
     </w:pPr>
   </w:style>
-  <w:style w:type="table" w:styleId="Tabellrutnt">
+  <w:style w:type="table" w:styleId="TableGrid">
     <w:name w:val="Table Grid"/>
-    <w:basedOn w:val="Normaltabell"/>
+    <w:basedOn w:val="TableNormal"/>
     <w:uiPriority w:val="59"/>
     <w:semiHidden/>
     <w:rsid w:val="00E738E4"/>
@@ -8985,10 +8691,10 @@
       </w:tblCellMar>
     </w:tblPr>
   </w:style>
-  <w:style w:type="paragraph" w:styleId="Ballongtext">
+  <w:style w:type="paragraph" w:styleId="BalloonText">
     <w:name w:val="Balloon Text"/>
     <w:basedOn w:val="Normal"/>
-    <w:link w:val="BallongtextChar"/>
+    <w:link w:val="BalloonTextChar"/>
     <w:uiPriority w:val="99"/>
     <w:semiHidden/>
     <w:unhideWhenUsed/>
@@ -9002,10 +8708,10 @@
       <w:szCs w:val="16"/>
     </w:rPr>
   </w:style>
-  <w:style w:type="character" w:customStyle="1" w:styleId="BallongtextChar">
-    <w:name w:val="Ballongtext Char"/>
-    <w:basedOn w:val="Standardstycketeckensnitt"/>
-    <w:link w:val="Ballongtext"/>
+  <w:style w:type="character" w:customStyle="1" w:styleId="BalloonTextChar">
+    <w:name w:val="Balloon Text Char"/>
+    <w:basedOn w:val="DefaultParagraphFont"/>
+    <w:link w:val="BalloonText"/>
     <w:uiPriority w:val="99"/>
     <w:semiHidden/>
     <w:rsid w:val="00F46893"/>
@@ -9015,11 +8721,11 @@
       <w:szCs w:val="16"/>
     </w:rPr>
   </w:style>
-  <w:style w:type="paragraph" w:styleId="Underrubrik">
+  <w:style w:type="paragraph" w:styleId="Subtitle">
     <w:name w:val="Subtitle"/>
     <w:basedOn w:val="Normal"/>
     <w:next w:val="Normal"/>
-    <w:link w:val="UnderrubrikChar"/>
+    <w:link w:val="SubtitleChar"/>
     <w:uiPriority w:val="11"/>
     <w:rsid w:val="00415214"/>
     <w:pPr>
@@ -9037,10 +8743,10 @@
       <w:szCs w:val="24"/>
     </w:rPr>
   </w:style>
-  <w:style w:type="character" w:customStyle="1" w:styleId="UnderrubrikChar">
-    <w:name w:val="Underrubrik Char"/>
-    <w:basedOn w:val="Standardstycketeckensnitt"/>
-    <w:link w:val="Underrubrik"/>
+  <w:style w:type="character" w:customStyle="1" w:styleId="SubtitleChar">
+    <w:name w:val="Subtitle Char"/>
+    <w:basedOn w:val="DefaultParagraphFont"/>
+    <w:link w:val="Subtitle"/>
     <w:uiPriority w:val="11"/>
     <w:rsid w:val="00415214"/>
     <w:rPr>
@@ -9052,9 +8758,9 @@
       <w:szCs w:val="24"/>
     </w:rPr>
   </w:style>
-  <w:style w:type="character" w:styleId="Hyperlnk">
+  <w:style w:type="character" w:styleId="Hyperlink">
     <w:name w:val="Hyperlink"/>
-    <w:basedOn w:val="Standardstycketeckensnitt"/>
+    <w:basedOn w:val="DefaultParagraphFont"/>
     <w:uiPriority w:val="99"/>
     <w:rsid w:val="00F456CC"/>
     <w:rPr>
@@ -9062,10 +8768,10 @@
       <w:u w:val="single"/>
     </w:rPr>
   </w:style>
-  <w:style w:type="paragraph" w:styleId="Brdtext">
+  <w:style w:type="paragraph" w:styleId="BodyText">
     <w:name w:val="Body Text"/>
     <w:basedOn w:val="Normal"/>
-    <w:link w:val="BrdtextChar"/>
+    <w:link w:val="BodyTextChar"/>
     <w:rsid w:val="00933E2C"/>
     <w:pPr>
       <w:spacing w:before="20" w:after="100" w:line="240" w:lineRule="auto"/>
@@ -9077,10 +8783,10 @@
       <w:lang w:val="en-GB" w:eastAsia="en-GB"/>
     </w:rPr>
   </w:style>
-  <w:style w:type="character" w:customStyle="1" w:styleId="BrdtextChar">
-    <w:name w:val="Brödtext Char"/>
-    <w:basedOn w:val="Standardstycketeckensnitt"/>
-    <w:link w:val="Brdtext"/>
+  <w:style w:type="character" w:customStyle="1" w:styleId="BodyTextChar">
+    <w:name w:val="Body Text Char"/>
+    <w:basedOn w:val="DefaultParagraphFont"/>
+    <w:link w:val="BodyText"/>
     <w:rsid w:val="00933E2C"/>
     <w:rPr>
       <w:rFonts w:ascii="Times New Roman" w:eastAsia="Times New Roman" w:hAnsi="Times New Roman"/>
@@ -9091,7 +8797,7 @@
   </w:style>
   <w:style w:type="paragraph" w:customStyle="1" w:styleId="TableText">
     <w:name w:val="Table Text"/>
-    <w:basedOn w:val="Brdtext"/>
+    <w:basedOn w:val="BodyText"/>
     <w:rsid w:val="00933E2C"/>
     <w:pPr>
       <w:suppressAutoHyphens/>
@@ -9140,7 +8846,7 @@
       <w:bCs/>
     </w:rPr>
   </w:style>
-  <w:style w:type="paragraph" w:styleId="Innehll2">
+  <w:style w:type="paragraph" w:styleId="TOC2">
     <w:name w:val="toc 2"/>
     <w:basedOn w:val="Normal"/>
     <w:next w:val="Normal"/>
@@ -9153,7 +8859,7 @@
       <w:ind w:left="200"/>
     </w:pPr>
   </w:style>
-  <w:style w:type="paragraph" w:styleId="Innehll1">
+  <w:style w:type="paragraph" w:styleId="TOC1">
     <w:name w:val="toc 1"/>
     <w:basedOn w:val="Normal"/>
     <w:next w:val="Normal"/>
@@ -9464,7 +9170,7 @@
 </file>
 
 <file path=customXml/itemProps1.xml><?xml version="1.0" encoding="utf-8"?>
-<ds:datastoreItem xmlns:ds="http://schemas.openxmlformats.org/officeDocument/2006/customXml" ds:itemID="{125200AA-FBC1-4141-A529-0AA4B6653FE6}">
+<ds:datastoreItem xmlns:ds="http://schemas.openxmlformats.org/officeDocument/2006/customXml" ds:itemID="{36165D24-D8B6-8040-ACE8-7522E2A3519C}">
   <ds:schemaRefs>
     <ds:schemaRef ds:uri="http://schemas.openxmlformats.org/officeDocument/2006/bibliography"/>
   </ds:schemaRefs>

</xml_diff>